<commit_message>
nya UwU meow :3
</commit_message>
<xml_diff>
--- a/lab4/report_4.docx
+++ b/lab4/report_4.docx
@@ -5,97 +5,114 @@
     <w:p>
       <w:pPr>
         <w:pStyle w:val="Normal"/>
-        <w:spacing w:before="0" w:after="0"/>
-        <w:ind w:left="0" w:right="0" w:hanging="0"/>
+        <w:ind w:firstLine="709"/>
         <w:jc w:val="center"/>
         <w:rPr>
-          <w:sz w:val="28"/>
-          <w:szCs w:val="24"/>
+          <w:rFonts w:eastAsia="Times New Roman" w:cs="Times New Roman"/>
+          <w:b/>
+          <w:b/>
+          <w:bCs/>
+          <w:caps/>
+          <w:szCs w:val="28"/>
+          <w:lang w:eastAsia="ru-RU"/>
         </w:rPr>
       </w:pPr>
-      <w:r>
-        <w:rPr>
-          <w:sz w:val="28"/>
-          <w:szCs w:val="24"/>
-        </w:rPr>
-        <w:t xml:space="preserve">Санкт-Петербургский государственный университет </w:t>
+      <w:bookmarkStart w:id="0" w:name="_Hlk496561672"/>
+      <w:bookmarkEnd w:id="0"/>
+      <w:r>
+        <w:rPr>
+          <w:rFonts w:eastAsia="Times New Roman" w:cs="Times New Roman"/>
+          <w:b/>
+          <w:bCs/>
+          <w:caps/>
+          <w:szCs w:val="28"/>
+          <w:lang w:eastAsia="ru-RU"/>
+        </w:rPr>
+        <w:t>МИНОБРНАУКИ РОССИИ</w:t>
       </w:r>
     </w:p>
     <w:p>
       <w:pPr>
         <w:pStyle w:val="Normal"/>
-        <w:spacing w:before="0" w:after="0"/>
-        <w:ind w:left="0" w:right="0" w:hanging="0"/>
+        <w:ind w:firstLine="709"/>
         <w:jc w:val="center"/>
         <w:rPr>
-          <w:sz w:val="28"/>
-          <w:szCs w:val="24"/>
+          <w:rFonts w:eastAsia="Times New Roman" w:cs="Times New Roman"/>
+          <w:b/>
+          <w:b/>
+          <w:caps/>
+          <w:szCs w:val="28"/>
+          <w:lang w:eastAsia="ru-RU"/>
         </w:rPr>
       </w:pPr>
       <w:r>
         <w:rPr>
-          <w:sz w:val="28"/>
-          <w:szCs w:val="24"/>
-        </w:rPr>
-        <w:t>Факультет прикладной математики – процессов управления</w:t>
+          <w:rFonts w:eastAsia="Times New Roman" w:cs="Times New Roman"/>
+          <w:b/>
+          <w:caps/>
+          <w:szCs w:val="28"/>
+          <w:lang w:eastAsia="ru-RU"/>
+        </w:rPr>
+        <w:t>Санкт-Петербургский государственный университет</w:t>
       </w:r>
     </w:p>
     <w:p>
       <w:pPr>
         <w:pStyle w:val="Normal"/>
-        <w:spacing w:before="0" w:after="0"/>
-        <w:ind w:left="0" w:right="0" w:hanging="0"/>
+        <w:ind w:firstLine="709"/>
         <w:jc w:val="center"/>
         <w:rPr>
-          <w:rFonts w:eastAsia="Calibri" w:cs="Times New Roman"/>
-          <w:sz w:val="28"/>
+          <w:rFonts w:eastAsia="Times New Roman" w:cs="Times New Roman"/>
+          <w:b/>
+          <w:b/>
           <w:szCs w:val="28"/>
+          <w:lang w:eastAsia="ru-RU"/>
         </w:rPr>
       </w:pPr>
       <w:r>
         <w:rPr>
-          <w:rFonts w:eastAsia="Calibri" w:cs="Times New Roman"/>
-          <w:sz w:val="28"/>
+          <w:rFonts w:eastAsia="Times New Roman" w:cs="Times New Roman"/>
+          <w:b/>
           <w:szCs w:val="28"/>
-        </w:rPr>
+          <w:lang w:eastAsia="ru-RU"/>
+        </w:rPr>
+        <w:t>Факультет прикладной математики-процессов управления</w:t>
       </w:r>
     </w:p>
     <w:p>
       <w:pPr>
         <w:pStyle w:val="Normal"/>
-        <w:spacing w:before="0" w:after="0"/>
-        <w:ind w:left="0" w:right="0" w:hanging="0"/>
+        <w:ind w:firstLine="709"/>
         <w:jc w:val="center"/>
         <w:rPr>
           <w:rFonts w:eastAsia="Calibri" w:cs="Times New Roman"/>
-          <w:sz w:val="28"/>
+          <w:sz w:val="24"/>
           <w:szCs w:val="28"/>
         </w:rPr>
       </w:pPr>
       <w:r>
         <w:rPr>
-          <w:rFonts w:eastAsia="Calibri" w:cs="Times New Roman"/>
-          <w:sz w:val="28"/>
+          <w:rFonts w:eastAsia="Times New Roman" w:cs="Times New Roman"/>
+          <w:b/>
           <w:szCs w:val="28"/>
-        </w:rPr>
+          <w:lang w:eastAsia="ru-RU"/>
+        </w:rPr>
+        <w:t>Кафедра фундаментальной информатики и информационных технологий</w:t>
       </w:r>
     </w:p>
     <w:p>
       <w:pPr>
         <w:pStyle w:val="Normal"/>
-        <w:spacing w:before="0" w:after="0"/>
-        <w:ind w:left="0" w:right="0" w:hanging="0"/>
-        <w:jc w:val="center"/>
+        <w:ind w:firstLine="709"/>
+        <w:jc w:val="right"/>
         <w:rPr>
           <w:rFonts w:eastAsia="Calibri" w:cs="Times New Roman"/>
-          <w:sz w:val="28"/>
           <w:szCs w:val="28"/>
         </w:rPr>
       </w:pPr>
       <w:r>
         <w:rPr>
           <w:rFonts w:eastAsia="Calibri" w:cs="Times New Roman"/>
-          <w:sz w:val="28"/>
           <w:szCs w:val="28"/>
         </w:rPr>
       </w:r>
@@ -103,19 +120,16 @@
     <w:p>
       <w:pPr>
         <w:pStyle w:val="Normal"/>
-        <w:spacing w:before="0" w:after="0"/>
-        <w:ind w:left="0" w:right="0" w:hanging="0"/>
-        <w:jc w:val="center"/>
+        <w:ind w:firstLine="709"/>
+        <w:jc w:val="right"/>
         <w:rPr>
           <w:rFonts w:eastAsia="Calibri" w:cs="Times New Roman"/>
-          <w:sz w:val="28"/>
           <w:szCs w:val="28"/>
         </w:rPr>
       </w:pPr>
       <w:r>
         <w:rPr>
           <w:rFonts w:eastAsia="Calibri" w:cs="Times New Roman"/>
-          <w:sz w:val="28"/>
           <w:szCs w:val="28"/>
         </w:rPr>
       </w:r>
@@ -123,19 +137,16 @@
     <w:p>
       <w:pPr>
         <w:pStyle w:val="Normal"/>
-        <w:spacing w:before="0" w:after="0"/>
-        <w:ind w:left="0" w:right="0" w:hanging="0"/>
+        <w:ind w:firstLine="709"/>
         <w:jc w:val="center"/>
         <w:rPr>
           <w:rFonts w:eastAsia="Calibri" w:cs="Times New Roman"/>
-          <w:sz w:val="28"/>
           <w:szCs w:val="28"/>
         </w:rPr>
       </w:pPr>
       <w:r>
         <w:rPr>
           <w:rFonts w:eastAsia="Calibri" w:cs="Times New Roman"/>
-          <w:sz w:val="28"/>
           <w:szCs w:val="28"/>
         </w:rPr>
       </w:r>
@@ -143,180 +154,183 @@
     <w:p>
       <w:pPr>
         <w:pStyle w:val="Normal"/>
-        <w:spacing w:before="0" w:after="0"/>
-        <w:ind w:left="0" w:right="0" w:hanging="0"/>
+        <w:ind w:firstLine="709"/>
         <w:jc w:val="center"/>
         <w:rPr>
           <w:rFonts w:eastAsia="Calibri" w:cs="Times New Roman"/>
-          <w:sz w:val="28"/>
           <w:szCs w:val="28"/>
-          <w:lang w:val="en-US"/>
         </w:rPr>
       </w:pPr>
       <w:r>
         <w:rPr>
           <w:rFonts w:eastAsia="Calibri" w:cs="Times New Roman"/>
-          <w:sz w:val="28"/>
           <w:szCs w:val="28"/>
         </w:rPr>
-        <w:t>Лабораторная работа №</w:t>
-      </w:r>
-      <w:r>
-        <w:rPr>
-          <w:rFonts w:eastAsia="Calibri" w:cs="Times New Roman"/>
-          <w:sz w:val="28"/>
-          <w:szCs w:val="28"/>
-          <w:lang w:val="en-US"/>
-        </w:rPr>
-        <w:t>4</w:t>
       </w:r>
     </w:p>
     <w:p>
       <w:pPr>
         <w:pStyle w:val="Normal"/>
-        <w:spacing w:before="0" w:after="0"/>
-        <w:ind w:left="0" w:right="0" w:hanging="0"/>
+        <w:ind w:firstLine="709"/>
         <w:jc w:val="center"/>
         <w:rPr>
-          <w:sz w:val="28"/>
+          <w:rFonts w:eastAsia="Calibri" w:cs="Times New Roman"/>
           <w:szCs w:val="28"/>
         </w:rPr>
       </w:pPr>
       <w:r>
         <w:rPr>
           <w:rFonts w:eastAsia="Calibri" w:cs="Times New Roman"/>
-          <w:b/>
-          <w:bCs/>
-          <w:sz w:val="28"/>
           <w:szCs w:val="28"/>
         </w:rPr>
-        <w:t>Отчет</w:t>
       </w:r>
     </w:p>
     <w:p>
       <w:pPr>
         <w:pStyle w:val="Normal"/>
-        <w:spacing w:before="0" w:after="0"/>
-        <w:ind w:left="0" w:right="0" w:hanging="0"/>
+        <w:ind w:firstLine="709"/>
         <w:jc w:val="center"/>
         <w:rPr>
           <w:rFonts w:eastAsia="Calibri" w:cs="Times New Roman"/>
-          <w:sz w:val="28"/>
           <w:szCs w:val="28"/>
         </w:rPr>
       </w:pPr>
       <w:r>
         <w:rPr>
           <w:rFonts w:eastAsia="Calibri" w:cs="Times New Roman"/>
-          <w:sz w:val="28"/>
           <w:szCs w:val="28"/>
         </w:rPr>
-        <w:t>по дисциплине «Алгоритмы и структуры данных»</w:t>
       </w:r>
     </w:p>
     <w:p>
       <w:pPr>
         <w:pStyle w:val="Normal"/>
-        <w:spacing w:before="0" w:after="0"/>
-        <w:ind w:left="0" w:right="0" w:hanging="0"/>
+        <w:tabs>
+          <w:tab w:val="clear" w:pos="708"/>
+          <w:tab w:val="left" w:pos="709" w:leader="none"/>
+        </w:tabs>
+        <w:ind w:firstLine="709"/>
         <w:jc w:val="center"/>
         <w:rPr>
-          <w:rFonts w:eastAsia="Calibri" w:cs="Times New Roman"/>
-          <w:sz w:val="28"/>
+          <w:rFonts w:eastAsia="Times New Roman" w:cs="Times New Roman"/>
+          <w:b/>
+          <w:b/>
+          <w:bCs/>
+          <w:caps/>
+          <w:spacing w:val="5"/>
           <w:szCs w:val="28"/>
+          <w:lang w:eastAsia="ru-RU"/>
         </w:rPr>
       </w:pPr>
       <w:r>
         <w:rPr>
-          <w:rFonts w:eastAsia="Calibri" w:cs="Times New Roman"/>
-          <w:sz w:val="28"/>
+          <w:rFonts w:eastAsia="Times New Roman" w:cs="Times New Roman"/>
+          <w:b/>
+          <w:bCs/>
+          <w:caps/>
+          <w:spacing w:val="5"/>
           <w:szCs w:val="28"/>
-        </w:rPr>
+          <w:lang w:eastAsia="ru-RU"/>
+        </w:rPr>
+        <w:t>отчет</w:t>
       </w:r>
     </w:p>
     <w:p>
       <w:pPr>
         <w:pStyle w:val="Normal"/>
-        <w:spacing w:before="0" w:after="0"/>
-        <w:ind w:left="0" w:right="0" w:hanging="0"/>
+        <w:ind w:firstLine="709"/>
         <w:jc w:val="center"/>
         <w:rPr>
-          <w:rFonts w:eastAsia="Calibri" w:cs="Times New Roman"/>
-          <w:sz w:val="28"/>
+          <w:rFonts w:eastAsia="Times New Roman" w:cs="Times New Roman"/>
+          <w:b/>
+          <w:b/>
           <w:szCs w:val="28"/>
+          <w:lang w:eastAsia="ru-RU"/>
         </w:rPr>
       </w:pPr>
       <w:r>
         <w:rPr>
-          <w:rFonts w:eastAsia="Calibri" w:cs="Times New Roman"/>
-          <w:sz w:val="28"/>
+          <w:rFonts w:eastAsia="Times New Roman" w:cs="Times New Roman"/>
+          <w:b/>
           <w:szCs w:val="28"/>
-        </w:rPr>
-        <w:t>Генетический алгоритм</w:t>
+          <w:lang w:eastAsia="ru-RU"/>
+        </w:rPr>
+        <w:t>по лабораторной работе №4</w:t>
       </w:r>
     </w:p>
     <w:p>
       <w:pPr>
         <w:pStyle w:val="Normal"/>
-        <w:spacing w:before="0" w:after="0"/>
-        <w:ind w:left="0" w:right="0" w:hanging="0"/>
+        <w:ind w:firstLine="709"/>
         <w:jc w:val="center"/>
         <w:rPr>
-          <w:rFonts w:eastAsia="Calibri" w:cs="Times New Roman"/>
-          <w:sz w:val="28"/>
+          <w:rFonts w:eastAsia="Times New Roman" w:cs="Times New Roman"/>
+          <w:b/>
+          <w:b/>
           <w:szCs w:val="28"/>
+          <w:lang w:eastAsia="ru-RU"/>
         </w:rPr>
       </w:pPr>
       <w:r>
         <w:rPr>
-          <w:rFonts w:eastAsia="Calibri" w:cs="Times New Roman"/>
-          <w:sz w:val="28"/>
+          <w:rFonts w:eastAsia="Times New Roman" w:cs="Times New Roman"/>
+          <w:b/>
           <w:szCs w:val="28"/>
-        </w:rPr>
-        <w:t>Вариант 4</w:t>
+          <w:lang w:eastAsia="ru-RU"/>
+        </w:rPr>
+        <w:t xml:space="preserve">по дисциплине «Алгоритмы и структуры данных» </w:t>
       </w:r>
     </w:p>
     <w:p>
       <w:pPr>
         <w:pStyle w:val="Normal"/>
-        <w:spacing w:before="0" w:after="0"/>
-        <w:ind w:left="0" w:right="0" w:hanging="0"/>
-        <w:jc w:val="right"/>
-        <w:rPr>
-          <w:rFonts w:eastAsia="Calibri" w:cs="Times New Roman"/>
+        <w:ind w:firstLine="709"/>
+        <w:jc w:val="center"/>
+        <w:rPr>
+          <w:rFonts w:eastAsia="Times New Roman" w:cs="Times New Roman"/>
+          <w:b/>
+          <w:b/>
           <w:szCs w:val="28"/>
+          <w:lang w:eastAsia="ru-RU"/>
         </w:rPr>
       </w:pPr>
       <w:r>
         <w:rPr>
-          <w:rFonts w:eastAsia="Calibri" w:cs="Times New Roman"/>
+          <w:rFonts w:eastAsia="Times New Roman" w:cs="Times New Roman"/>
+          <w:b/>
           <w:szCs w:val="28"/>
-        </w:rPr>
+          <w:lang w:eastAsia="ru-RU"/>
+        </w:rPr>
+        <w:t>на тему «Генетический алгоритм»</w:t>
       </w:r>
     </w:p>
     <w:p>
       <w:pPr>
         <w:pStyle w:val="Normal"/>
-        <w:spacing w:before="0" w:after="0"/>
-        <w:ind w:left="0" w:right="0" w:hanging="0"/>
-        <w:jc w:val="right"/>
-        <w:rPr>
-          <w:rFonts w:eastAsia="Calibri" w:cs="Times New Roman"/>
+        <w:ind w:firstLine="709"/>
+        <w:jc w:val="center"/>
+        <w:rPr>
+          <w:rFonts w:eastAsia="Times New Roman" w:cs="Times New Roman"/>
+          <w:b/>
+          <w:b/>
           <w:szCs w:val="28"/>
+          <w:lang w:eastAsia="ru-RU"/>
         </w:rPr>
       </w:pPr>
       <w:r>
         <w:rPr>
-          <w:rFonts w:eastAsia="Calibri" w:cs="Times New Roman"/>
+          <w:rFonts w:eastAsia="Times New Roman" w:cs="Times New Roman"/>
+          <w:b/>
           <w:szCs w:val="28"/>
-        </w:rPr>
+          <w:lang w:eastAsia="ru-RU"/>
+        </w:rPr>
+        <w:t>Вариант – 4</w:t>
       </w:r>
     </w:p>
     <w:p>
       <w:pPr>
         <w:pStyle w:val="Normal"/>
-        <w:spacing w:before="0" w:after="0"/>
-        <w:ind w:left="0" w:right="0" w:hanging="0"/>
+        <w:ind w:firstLine="709"/>
         <w:jc w:val="right"/>
         <w:rPr>
           <w:rFonts w:eastAsia="Calibri" w:cs="Times New Roman"/>
@@ -333,8 +347,7 @@
     <w:p>
       <w:pPr>
         <w:pStyle w:val="Normal"/>
-        <w:spacing w:before="0" w:after="0"/>
-        <w:ind w:left="0" w:right="0" w:hanging="0"/>
+        <w:ind w:firstLine="709"/>
         <w:jc w:val="right"/>
         <w:rPr>
           <w:rFonts w:eastAsia="Calibri" w:cs="Times New Roman"/>
@@ -351,8 +364,7 @@
     <w:p>
       <w:pPr>
         <w:pStyle w:val="Normal"/>
-        <w:spacing w:before="0" w:after="0"/>
-        <w:ind w:left="0" w:right="0" w:hanging="0"/>
+        <w:ind w:firstLine="709"/>
         <w:jc w:val="right"/>
         <w:rPr>
           <w:rFonts w:eastAsia="Calibri" w:cs="Times New Roman"/>
@@ -369,8 +381,7 @@
     <w:p>
       <w:pPr>
         <w:pStyle w:val="Normal"/>
-        <w:spacing w:before="0" w:after="0"/>
-        <w:ind w:left="0" w:right="0" w:hanging="0"/>
+        <w:ind w:firstLine="709"/>
         <w:jc w:val="right"/>
         <w:rPr>
           <w:rFonts w:eastAsia="Calibri" w:cs="Times New Roman"/>
@@ -387,82 +398,283 @@
     <w:p>
       <w:pPr>
         <w:pStyle w:val="Normal"/>
-        <w:spacing w:before="0" w:after="0"/>
-        <w:ind w:left="0" w:right="0" w:hanging="0"/>
+        <w:ind w:firstLine="709"/>
         <w:jc w:val="right"/>
         <w:rPr>
           <w:rFonts w:eastAsia="Calibri" w:cs="Times New Roman"/>
-          <w:sz w:val="28"/>
           <w:szCs w:val="28"/>
         </w:rPr>
       </w:pPr>
       <w:r>
         <w:rPr>
           <w:rFonts w:eastAsia="Calibri" w:cs="Times New Roman"/>
-          <w:sz w:val="28"/>
           <w:szCs w:val="28"/>
         </w:rPr>
-        <w:t>Автор работы: Добренкова Л.С.</w:t>
+      </w:r>
+    </w:p>
+    <w:tbl>
+      <w:tblPr>
+        <w:tblW w:w="5000" w:type="pct"/>
+        <w:jc w:val="left"/>
+        <w:tblInd w:w="0" w:type="dxa"/>
+        <w:tblLayout w:type="fixed"/>
+        <w:tblCellMar>
+          <w:top w:w="0" w:type="dxa"/>
+          <w:left w:w="108" w:type="dxa"/>
+          <w:bottom w:w="0" w:type="dxa"/>
+          <w:right w:w="108" w:type="dxa"/>
+        </w:tblCellMar>
+        <w:tblLook w:val="04a0" w:noHBand="0" w:noVBand="1" w:firstColumn="1" w:lastRow="0" w:lastColumn="0" w:firstRow="1"/>
+      </w:tblPr>
+      <w:tblGrid>
+        <w:gridCol w:w="4509"/>
+        <w:gridCol w:w="2706"/>
+        <w:gridCol w:w="3006"/>
+      </w:tblGrid>
+      <w:tr>
+        <w:trPr>
+          <w:trHeight w:val="614" w:hRule="atLeast"/>
+        </w:trPr>
+        <w:tc>
+          <w:tcPr>
+            <w:tcW w:w="4509" w:type="dxa"/>
+            <w:tcBorders/>
+            <w:vAlign w:val="bottom"/>
+          </w:tcPr>
+          <w:p>
+            <w:pPr>
+              <w:pStyle w:val="Normal"/>
+              <w:widowControl w:val="false"/>
+              <w:spacing w:lineRule="auto" w:line="240"/>
+              <w:ind w:firstLine="709"/>
+              <w:rPr>
+                <w:rFonts w:eastAsia="Times New Roman" w:cs="Times New Roman"/>
+                <w:szCs w:val="28"/>
+                <w:lang w:eastAsia="ru-RU"/>
+              </w:rPr>
+            </w:pPr>
+            <w:r>
+              <w:rPr>
+                <w:rFonts w:eastAsia="Times New Roman" w:cs="Times New Roman"/>
+                <w:szCs w:val="28"/>
+                <w:lang w:eastAsia="ru-RU"/>
+              </w:rPr>
+              <w:t>Студент гр. 22Б15-пу</w:t>
+            </w:r>
+          </w:p>
+        </w:tc>
+        <w:tc>
+          <w:tcPr>
+            <w:tcW w:w="2706" w:type="dxa"/>
+            <w:tcBorders>
+              <w:bottom w:val="single" w:sz="4" w:space="0" w:color="000000"/>
+            </w:tcBorders>
+            <w:vAlign w:val="bottom"/>
+          </w:tcPr>
+          <w:p>
+            <w:pPr>
+              <w:pStyle w:val="Normal"/>
+              <w:widowControl w:val="false"/>
+              <w:spacing w:lineRule="auto" w:line="240"/>
+              <w:ind w:firstLine="709"/>
+              <w:rPr>
+                <w:rFonts w:eastAsia="Times New Roman" w:cs="Times New Roman"/>
+                <w:szCs w:val="28"/>
+                <w:lang w:eastAsia="ru-RU"/>
+              </w:rPr>
+            </w:pPr>
+            <w:r>
+              <w:rPr>
+                <w:rFonts w:eastAsia="Times New Roman" w:cs="Times New Roman"/>
+                <w:szCs w:val="28"/>
+                <w:lang w:eastAsia="ru-RU"/>
+              </w:rPr>
+            </w:r>
+          </w:p>
+        </w:tc>
+        <w:tc>
+          <w:tcPr>
+            <w:tcW w:w="3006" w:type="dxa"/>
+            <w:tcBorders/>
+            <w:vAlign w:val="bottom"/>
+          </w:tcPr>
+          <w:p>
+            <w:pPr>
+              <w:pStyle w:val="Normal"/>
+              <w:widowControl w:val="false"/>
+              <w:spacing w:lineRule="auto" w:line="240"/>
+              <w:ind w:hanging="0"/>
+              <w:jc w:val="right"/>
+              <w:rPr>
+                <w:rFonts w:eastAsia="Times New Roman" w:cs="Times New Roman"/>
+                <w:szCs w:val="28"/>
+                <w:lang w:eastAsia="ru-RU"/>
+              </w:rPr>
+            </w:pPr>
+            <w:r>
+              <w:rPr>
+                <w:rFonts w:eastAsia="Times New Roman" w:cs="Times New Roman"/>
+                <w:szCs w:val="28"/>
+                <w:lang w:eastAsia="ru-RU"/>
+              </w:rPr>
+              <w:t>Добренкова Л.С.</w:t>
+            </w:r>
+          </w:p>
+        </w:tc>
+      </w:tr>
+      <w:tr>
+        <w:trPr>
+          <w:trHeight w:val="681" w:hRule="atLeast"/>
+        </w:trPr>
+        <w:tc>
+          <w:tcPr>
+            <w:tcW w:w="4509" w:type="dxa"/>
+            <w:tcBorders/>
+            <w:vAlign w:val="bottom"/>
+          </w:tcPr>
+          <w:p>
+            <w:pPr>
+              <w:pStyle w:val="Normal"/>
+              <w:widowControl w:val="false"/>
+              <w:spacing w:lineRule="auto" w:line="240"/>
+              <w:ind w:firstLine="709"/>
+              <w:rPr>
+                <w:rFonts w:eastAsia="Times New Roman" w:cs="Times New Roman"/>
+                <w:szCs w:val="28"/>
+                <w:lang w:eastAsia="ru-RU"/>
+              </w:rPr>
+            </w:pPr>
+            <w:r>
+              <w:rPr>
+                <w:rFonts w:eastAsia="Times New Roman" w:cs="Times New Roman"/>
+                <w:szCs w:val="28"/>
+                <w:lang w:eastAsia="ru-RU"/>
+              </w:rPr>
+              <w:t>Преподаватель</w:t>
+            </w:r>
+          </w:p>
+        </w:tc>
+        <w:tc>
+          <w:tcPr>
+            <w:tcW w:w="2706" w:type="dxa"/>
+            <w:tcBorders>
+              <w:top w:val="single" w:sz="4" w:space="0" w:color="000000"/>
+              <w:bottom w:val="single" w:sz="4" w:space="0" w:color="000000"/>
+            </w:tcBorders>
+            <w:vAlign w:val="bottom"/>
+          </w:tcPr>
+          <w:p>
+            <w:pPr>
+              <w:pStyle w:val="Normal"/>
+              <w:widowControl w:val="false"/>
+              <w:spacing w:lineRule="auto" w:line="240"/>
+              <w:ind w:firstLine="709"/>
+              <w:rPr>
+                <w:rFonts w:eastAsia="Times New Roman" w:cs="Times New Roman"/>
+                <w:szCs w:val="28"/>
+                <w:lang w:eastAsia="ru-RU"/>
+              </w:rPr>
+            </w:pPr>
+            <w:r>
+              <w:rPr>
+                <w:rFonts w:eastAsia="Times New Roman" w:cs="Times New Roman"/>
+                <w:szCs w:val="28"/>
+                <w:lang w:eastAsia="ru-RU"/>
+              </w:rPr>
+            </w:r>
+          </w:p>
+        </w:tc>
+        <w:tc>
+          <w:tcPr>
+            <w:tcW w:w="3006" w:type="dxa"/>
+            <w:tcBorders/>
+            <w:vAlign w:val="bottom"/>
+          </w:tcPr>
+          <w:p>
+            <w:pPr>
+              <w:pStyle w:val="Normal"/>
+              <w:widowControl w:val="false"/>
+              <w:spacing w:lineRule="auto" w:line="240"/>
+              <w:ind w:firstLine="709"/>
+              <w:jc w:val="center"/>
+              <w:rPr>
+                <w:rFonts w:eastAsia="Times New Roman" w:cs="Times New Roman"/>
+                <w:szCs w:val="28"/>
+                <w:lang w:eastAsia="ru-RU"/>
+              </w:rPr>
+            </w:pPr>
+            <w:r>
+              <w:rPr>
+                <w:rFonts w:eastAsia="Times New Roman" w:cs="Times New Roman"/>
+                <w:szCs w:val="28"/>
+                <w:lang w:eastAsia="ru-RU"/>
+              </w:rPr>
+              <w:t>Дик А.Г.</w:t>
+            </w:r>
+          </w:p>
+        </w:tc>
+      </w:tr>
+    </w:tbl>
+    <w:p>
+      <w:pPr>
+        <w:pStyle w:val="Normal"/>
+        <w:ind w:firstLine="709"/>
+        <w:rPr>
+          <w:rFonts w:eastAsia="Calibri" w:cs="Times New Roman"/>
+          <w:szCs w:val="28"/>
+        </w:rPr>
+      </w:pPr>
+      <w:r>
+        <w:rPr>
+          <w:rFonts w:eastAsia="Calibri" w:cs="Times New Roman"/>
+          <w:szCs w:val="28"/>
+        </w:rPr>
       </w:r>
     </w:p>
     <w:p>
       <w:pPr>
         <w:pStyle w:val="Normal"/>
-        <w:spacing w:before="0" w:after="0"/>
-        <w:ind w:left="0" w:right="0" w:hanging="0"/>
-        <w:jc w:val="right"/>
+        <w:ind w:hanging="0"/>
         <w:rPr>
           <w:rFonts w:eastAsia="Calibri" w:cs="Times New Roman"/>
-          <w:sz w:val="28"/>
           <w:szCs w:val="28"/>
         </w:rPr>
       </w:pPr>
       <w:r>
         <w:rPr>
           <w:rFonts w:eastAsia="Calibri" w:cs="Times New Roman"/>
-          <w:sz w:val="28"/>
           <w:szCs w:val="28"/>
         </w:rPr>
-        <w:t>Группа: 22.Б15-пу</w:t>
       </w:r>
     </w:p>
     <w:p>
       <w:pPr>
         <w:pStyle w:val="Normal"/>
-        <w:spacing w:before="0" w:after="0"/>
-        <w:ind w:left="0" w:right="0" w:hanging="0"/>
-        <w:jc w:val="right"/>
+        <w:ind w:hanging="0"/>
         <w:rPr>
           <w:rFonts w:eastAsia="Calibri" w:cs="Times New Roman"/>
-          <w:sz w:val="28"/>
           <w:szCs w:val="28"/>
         </w:rPr>
       </w:pPr>
       <w:r>
         <w:rPr>
           <w:rFonts w:eastAsia="Calibri" w:cs="Times New Roman"/>
-          <w:sz w:val="28"/>
           <w:szCs w:val="28"/>
         </w:rPr>
-        <w:t>Преподаватель: Дик А.Г.</w:t>
       </w:r>
     </w:p>
     <w:p>
       <w:pPr>
         <w:pStyle w:val="Normal"/>
-        <w:spacing w:before="0" w:after="0"/>
-        <w:ind w:left="0" w:right="0" w:hanging="0"/>
-        <w:jc w:val="center"/>
+        <w:ind w:hanging="0"/>
         <w:rPr>
           <w:rFonts w:eastAsia="Calibri" w:cs="Times New Roman"/>
-          <w:sz w:val="28"/>
           <w:szCs w:val="28"/>
         </w:rPr>
       </w:pPr>
       <w:r>
         <w:rPr>
           <w:rFonts w:eastAsia="Calibri" w:cs="Times New Roman"/>
-          <w:sz w:val="28"/>
           <w:szCs w:val="28"/>
         </w:rPr>
       </w:r>
@@ -470,22 +682,16 @@
     <w:p>
       <w:pPr>
         <w:pStyle w:val="Normal"/>
-        <w:spacing w:before="0" w:after="0"/>
-        <w:ind w:left="0" w:right="0" w:hanging="0"/>
+        <w:ind w:hanging="0"/>
         <w:jc w:val="center"/>
         <w:rPr>
           <w:rFonts w:eastAsia="Calibri" w:cs="Times New Roman"/>
-          <w:b/>
-          <w:b/>
-          <w:sz w:val="28"/>
           <w:szCs w:val="28"/>
         </w:rPr>
       </w:pPr>
       <w:r>
         <w:rPr>
           <w:rFonts w:eastAsia="Calibri" w:cs="Times New Roman"/>
-          <w:b/>
-          <w:sz w:val="28"/>
           <w:szCs w:val="28"/>
         </w:rPr>
       </w:r>
@@ -493,14 +699,12 @@
     <w:p>
       <w:pPr>
         <w:pStyle w:val="Normal"/>
-        <w:spacing w:before="0" w:after="0"/>
-        <w:ind w:left="0" w:right="0" w:hanging="0"/>
+        <w:ind w:firstLine="709"/>
         <w:jc w:val="center"/>
         <w:rPr>
           <w:rFonts w:eastAsia="Calibri" w:cs="Times New Roman"/>
           <w:b/>
           <w:b/>
-          <w:sz w:val="28"/>
           <w:szCs w:val="28"/>
         </w:rPr>
       </w:pPr>
@@ -508,120 +712,30 @@
         <w:rPr>
           <w:rFonts w:eastAsia="Calibri" w:cs="Times New Roman"/>
           <w:b/>
-          <w:sz w:val="28"/>
           <w:szCs w:val="28"/>
         </w:rPr>
+        <w:t>Санкт-Петербург</w:t>
       </w:r>
     </w:p>
     <w:p>
       <w:pPr>
         <w:pStyle w:val="Normal"/>
-        <w:spacing w:before="0" w:after="0"/>
-        <w:ind w:left="0" w:right="0" w:hanging="0"/>
+        <w:ind w:firstLine="709"/>
         <w:jc w:val="center"/>
         <w:rPr>
           <w:rFonts w:eastAsia="Calibri" w:cs="Times New Roman"/>
-          <w:bCs/>
-          <w:sz w:val="28"/>
+          <w:b/>
+          <w:b/>
           <w:szCs w:val="28"/>
         </w:rPr>
       </w:pPr>
       <w:r>
         <w:rPr>
           <w:rFonts w:eastAsia="Calibri" w:cs="Times New Roman"/>
-          <w:bCs/>
-          <w:sz w:val="28"/>
+          <w:b/>
           <w:szCs w:val="28"/>
         </w:rPr>
-      </w:r>
-    </w:p>
-    <w:p>
-      <w:pPr>
-        <w:pStyle w:val="Normal"/>
-        <w:spacing w:before="0" w:after="0"/>
-        <w:ind w:left="0" w:right="0" w:hanging="0"/>
-        <w:jc w:val="center"/>
-        <w:rPr>
-          <w:rFonts w:eastAsia="Calibri" w:cs="Times New Roman"/>
-          <w:bCs/>
-          <w:sz w:val="28"/>
-          <w:szCs w:val="28"/>
-        </w:rPr>
-      </w:pPr>
-      <w:r>
-        <w:rPr>
-          <w:rFonts w:eastAsia="Calibri" w:cs="Times New Roman"/>
-          <w:bCs/>
-          <w:sz w:val="28"/>
-          <w:szCs w:val="28"/>
-        </w:rPr>
-      </w:r>
-    </w:p>
-    <w:p>
-      <w:pPr>
-        <w:pStyle w:val="Normal"/>
-        <w:spacing w:before="0" w:after="0"/>
-        <w:ind w:left="0" w:right="0" w:hanging="0"/>
-        <w:jc w:val="center"/>
-        <w:rPr>
-          <w:rFonts w:eastAsia="Calibri" w:cs="Times New Roman"/>
-          <w:bCs/>
-          <w:sz w:val="28"/>
-          <w:szCs w:val="28"/>
-        </w:rPr>
-      </w:pPr>
-      <w:r>
-        <w:rPr>
-          <w:rFonts w:eastAsia="Calibri" w:cs="Times New Roman"/>
-          <w:bCs/>
-          <w:sz w:val="28"/>
-          <w:szCs w:val="28"/>
-        </w:rPr>
-      </w:r>
-    </w:p>
-    <w:p>
-      <w:pPr>
-        <w:pStyle w:val="Normal"/>
-        <w:spacing w:before="0" w:after="0"/>
-        <w:ind w:left="0" w:right="0" w:hanging="0"/>
-        <w:jc w:val="center"/>
-        <w:rPr>
-          <w:rFonts w:eastAsia="Calibri" w:cs="Times New Roman"/>
-          <w:bCs/>
-          <w:sz w:val="28"/>
-          <w:szCs w:val="28"/>
-        </w:rPr>
-      </w:pPr>
-      <w:r>
-        <w:rPr>
-          <w:rFonts w:eastAsia="Calibri" w:cs="Times New Roman"/>
-          <w:bCs/>
-          <w:sz w:val="28"/>
-          <w:szCs w:val="28"/>
-        </w:rPr>
-      </w:r>
-    </w:p>
-    <w:p>
-      <w:pPr>
-        <w:pStyle w:val="Normal"/>
-        <w:spacing w:before="0" w:after="0"/>
-        <w:ind w:left="0" w:right="0" w:hanging="0"/>
-        <w:jc w:val="center"/>
-        <w:rPr>
-          <w:rFonts w:eastAsia="Calibri" w:cs="Times New Roman"/>
-          <w:bCs/>
-          <w:sz w:val="28"/>
-          <w:szCs w:val="28"/>
-        </w:rPr>
-      </w:pPr>
-      <w:r>
-        <w:rPr>
-          <w:rFonts w:eastAsia="Calibri" w:cs="Times New Roman"/>
-          <w:bCs/>
-          <w:sz w:val="28"/>
-          <w:szCs w:val="28"/>
-        </w:rPr>
-        <w:t>Санкт-Петербург, 2023</w:t>
+        <w:t>2023 г</w:t>
       </w:r>
     </w:p>
     <w:sdt>
@@ -636,7 +750,7 @@
           <w:pPr>
             <w:pStyle w:val="ContentsHeading"/>
             <w:rPr>
-              <w:rFonts w:ascii="Times new roman" w:hAnsi="Times new roman"/>
+              <w:rFonts w:ascii="Times New Roman" w:hAnsi="Times New Roman"/>
               <w:sz w:val="28"/>
               <w:szCs w:val="28"/>
             </w:rPr>
@@ -646,7 +760,7 @@
           </w:r>
           <w:r>
             <w:rPr>
-              <w:rFonts w:ascii="Times new roman" w:hAnsi="Times new roman"/>
+              <w:rFonts w:ascii="Times New Roman" w:hAnsi="Times New Roman"/>
               <w:sz w:val="28"/>
               <w:szCs w:val="28"/>
             </w:rPr>
@@ -899,48 +1013,59 @@
     <w:p>
       <w:pPr>
         <w:pStyle w:val="Heading1"/>
-        <w:ind w:left="0" w:right="0" w:firstLine="562"/>
-        <w:rPr>
-          <w:rFonts w:ascii="Times New Roman" w:hAnsi="Times New Roman" w:cs="Times New Roman"/>
-          <w:b/>
-          <w:b/>
+        <w:ind w:firstLine="562"/>
+        <w:rPr>
+          <w:rFonts w:cs="Times New Roman"/>
           <w:bCs/>
-          <w:color w:val="auto"/>
-          <w:sz w:val="28"/>
           <w:szCs w:val="28"/>
         </w:rPr>
       </w:pPr>
       <w:r>
         <w:br w:type="page"/>
       </w:r>
-      <w:bookmarkStart w:id="0" w:name="__RefHeading___Toc1536_845584960"/>
-      <w:bookmarkStart w:id="1" w:name="_Toc154463442"/>
-      <w:bookmarkEnd w:id="0"/>
+      <w:bookmarkStart w:id="1" w:name="__RefHeading___Toc1536_845584960"/>
+      <w:bookmarkStart w:id="2" w:name="_Toc154463442"/>
+      <w:bookmarkEnd w:id="1"/>
       <w:r>
         <w:rPr/>
         <w:t>Введение</w:t>
       </w:r>
-      <w:bookmarkEnd w:id="1"/>
+      <w:bookmarkEnd w:id="2"/>
     </w:p>
     <w:p>
       <w:pPr>
         <w:pStyle w:val="Normal"/>
         <w:rPr>
           <w:rFonts w:eastAsia="Times New Roman" w:cs="Times New Roman"/>
-          <w:sz w:val="28"/>
           <w:szCs w:val="28"/>
           <w:lang w:eastAsia="ru-RU"/>
         </w:rPr>
       </w:pPr>
       <w:r>
         <w:rPr/>
-        <w:t xml:space="preserve">Генетический алгоритм (ГА) представляет собой эволюционный метод оптимизации, вдохновленный процессами естественного отбора и генетики. Разработанный для моделирования механизмов эволюции, ГА оперирует с популяцией индивидов, представляющих решения задачи оптимизации. В процессе эволюции, эти индивиды подвергаются генетическим операторам, таким как мутация и кроссовер, позволяя новым поколениям принимать черты успешных предыдущих поколений. Генетические алгоритмы успешно применяются в различных областях, включая оптимизацию параметров, обучение машин и другие задачи поиска глобальных экстремумов. </w:t>
+        <w:t xml:space="preserve">Генетический алгоритм (ГА) представляет собой эволюционный метод оптимизации, </w:t>
+      </w:r>
+      <w:r>
+        <w:rPr/>
+        <w:t>моделирующий</w:t>
+      </w:r>
+      <w:r>
+        <w:rPr/>
+        <w:t xml:space="preserve"> процесс</w:t>
+      </w:r>
+      <w:r>
+        <w:rPr/>
+        <w:t>ы</w:t>
+      </w:r>
+      <w:r>
+        <w:rPr/>
+        <w:t xml:space="preserve"> естественного отбора и генетики. ГА оперирует популяцией индивидов, представляющих решения задачи оптимизации. В процессе эволюции, эти индивиды подвергаются генетическим операторам, таким как мутация и кроссовер, позволяя новым поколениям принимать черты успешных предыдущих поколений. Генетические алгоритмы успешно применяются в различных областях, включая оптимизацию параметров, обучение машин и другие задачи поиска глобальных экстремумов. </w:t>
       </w:r>
     </w:p>
     <w:p>
       <w:pPr>
         <w:pStyle w:val="Normal"/>
-        <w:ind w:left="0" w:right="0" w:hanging="0"/>
+        <w:ind w:hanging="0"/>
         <w:rPr/>
       </w:pPr>
       <w:r>
@@ -950,25 +1075,21 @@
     <w:p>
       <w:pPr>
         <w:pStyle w:val="Heading1"/>
-        <w:ind w:left="0" w:right="0" w:firstLine="562"/>
-        <w:rPr>
-          <w:rFonts w:ascii="Times New Roman" w:hAnsi="Times New Roman" w:cs="Times New Roman"/>
-          <w:b/>
-          <w:b/>
+        <w:ind w:firstLine="562"/>
+        <w:rPr>
+          <w:rFonts w:cs="Times New Roman"/>
           <w:bCs/>
-          <w:color w:val="auto"/>
-          <w:sz w:val="28"/>
           <w:szCs w:val="28"/>
         </w:rPr>
       </w:pPr>
-      <w:bookmarkStart w:id="2" w:name="__RefHeading___Toc1538_845584960"/>
-      <w:bookmarkStart w:id="3" w:name="_Toc154463443"/>
-      <w:bookmarkEnd w:id="2"/>
+      <w:bookmarkStart w:id="3" w:name="__RefHeading___Toc1538_845584960"/>
+      <w:bookmarkStart w:id="4" w:name="_Toc154463443"/>
+      <w:bookmarkEnd w:id="3"/>
       <w:r>
         <w:rPr/>
         <w:t>Цель работы</w:t>
       </w:r>
-      <w:bookmarkEnd w:id="3"/>
+      <w:bookmarkEnd w:id="4"/>
     </w:p>
     <w:p>
       <w:pPr>
@@ -987,7 +1108,7 @@
           <w:ilvl w:val="0"/>
           <w:numId w:val="0"/>
         </w:numPr>
-        <w:ind w:left="0" w:right="0" w:hanging="0"/>
+        <w:ind w:left="0" w:hanging="0"/>
         <w:rPr/>
       </w:pPr>
       <w:r>
@@ -997,32 +1118,27 @@
     <w:p>
       <w:pPr>
         <w:pStyle w:val="Heading1"/>
-        <w:ind w:left="0" w:right="0" w:firstLine="562"/>
-        <w:rPr>
-          <w:rFonts w:ascii="Times New Roman" w:hAnsi="Times New Roman" w:cs="Times New Roman"/>
-          <w:b/>
-          <w:b/>
+        <w:ind w:firstLine="562"/>
+        <w:rPr>
+          <w:rFonts w:cs="Times New Roman"/>
           <w:bCs/>
-          <w:color w:val="auto"/>
-          <w:sz w:val="28"/>
           <w:szCs w:val="28"/>
         </w:rPr>
       </w:pPr>
-      <w:bookmarkStart w:id="4" w:name="__RefHeading___Toc1540_845584960"/>
-      <w:bookmarkStart w:id="5" w:name="_Toc154463444"/>
-      <w:bookmarkEnd w:id="4"/>
+      <w:bookmarkStart w:id="5" w:name="__RefHeading___Toc1540_845584960"/>
+      <w:bookmarkStart w:id="6" w:name="_Toc154463444"/>
+      <w:bookmarkEnd w:id="5"/>
       <w:r>
         <w:rPr/>
         <w:t>Теоретическая часть</w:t>
       </w:r>
-      <w:bookmarkEnd w:id="5"/>
+      <w:bookmarkEnd w:id="6"/>
     </w:p>
     <w:p>
       <w:pPr>
         <w:pStyle w:val="Normal"/>
         <w:rPr>
           <w:rFonts w:eastAsia="Times New Roman" w:cs="Times New Roman"/>
-          <w:sz w:val="28"/>
           <w:szCs w:val="28"/>
           <w:lang w:eastAsia="ru-RU"/>
         </w:rPr>
@@ -1031,19 +1147,20 @@
         <w:rPr>
           <w:lang w:eastAsia="ru-RU"/>
         </w:rPr>
-        <w:t>Генетический алгоритм (</w:t>
-      </w:r>
-      <w:r>
-        <w:rPr>
-          <w:lang w:val="en-US" w:eastAsia="ru-RU"/>
-        </w:rPr>
-        <w:t>GA</w:t>
-      </w:r>
-      <w:r>
-        <w:rPr>
+        <w:t xml:space="preserve">Генетический алгоритм (GA) - </w:t>
+      </w:r>
+      <w:r>
+        <w:rPr>
+          <w:color w:val="auto"/>
           <w:lang w:eastAsia="ru-RU"/>
         </w:rPr>
-        <w:t>) представляет собой оптимизационный метод.</w:t>
+        <w:t>эвристический алгоритм поиска</w:t>
+      </w:r>
+      <w:r>
+        <w:rPr>
+          <w:lang w:eastAsia="ru-RU"/>
+        </w:rPr>
+        <w:t>, используемый для решения задач оптимизации и моделирования путём случайного подбора, комбинирования и вариации искомых параметров с использованием механизмов, аналогичных естественному отбору в природе. Является разновидностью эволюционных вычислений, с помощью которых решаются оптимизационные задачи с использованием методов естественной эволюции, таких как наследование, мутации, отбор и кроссинговер. Отличительной особенностью генетического алгоритма является акцент на использование оператора «скрещивания», который производит операцию рекомбинации решений-кандидатов, роль которой аналогична роли скрещивания в живой природе.</w:t>
       </w:r>
       <w:r>
         <w:rPr/>
@@ -1064,6 +1181,653 @@
           <w:lang w:eastAsia="ru-RU"/>
         </w:rPr>
         <w:t>Применяется для нахождения приближенных решений задачи оптимизации. В контексте генетического алгоритма используются следующие ключевые термины:</w:t>
+      </w:r>
+    </w:p>
+    <w:p>
+      <w:pPr>
+        <w:pStyle w:val="Normal"/>
+        <w:numPr>
+          <w:ilvl w:val="0"/>
+          <w:numId w:val="3"/>
+        </w:numPr>
+        <w:suppressAutoHyphens w:val="false"/>
+        <w:spacing w:lineRule="auto" w:line="276" w:beforeAutospacing="1" w:after="142"/>
+        <w:rPr>
+          <w:rFonts w:eastAsia="Times New Roman" w:cs="Times New Roman"/>
+          <w:szCs w:val="28"/>
+          <w:lang w:eastAsia="ru-RU"/>
+        </w:rPr>
+      </w:pPr>
+      <w:r>
+        <w:rPr>
+          <w:rFonts w:eastAsia="Times New Roman" w:cs="Times New Roman"/>
+          <w:b/>
+          <w:bCs/>
+          <w:szCs w:val="28"/>
+          <w:lang w:eastAsia="ru-RU"/>
+        </w:rPr>
+        <w:t>Ген (Gene):</w:t>
+      </w:r>
+      <w:r>
+        <w:rPr>
+          <w:rFonts w:eastAsia="Times New Roman" w:cs="Times New Roman"/>
+          <w:szCs w:val="28"/>
+          <w:lang w:eastAsia="ru-RU"/>
+        </w:rPr>
+        <w:t xml:space="preserve"> Отдельный элемент в генетическом коде, представляющий параметр или характеристику потенциального решения задачи оптимизации.</w:t>
+      </w:r>
+    </w:p>
+    <w:p>
+      <w:pPr>
+        <w:pStyle w:val="Normal"/>
+        <w:numPr>
+          <w:ilvl w:val="0"/>
+          <w:numId w:val="3"/>
+        </w:numPr>
+        <w:suppressAutoHyphens w:val="false"/>
+        <w:spacing w:lineRule="auto" w:line="276" w:before="0" w:after="142"/>
+        <w:rPr>
+          <w:rFonts w:eastAsia="Times New Roman" w:cs="Times New Roman"/>
+          <w:szCs w:val="28"/>
+          <w:lang w:eastAsia="ru-RU"/>
+        </w:rPr>
+      </w:pPr>
+      <w:r>
+        <w:rPr>
+          <w:rFonts w:eastAsia="Times New Roman" w:cs="Times New Roman"/>
+          <w:b/>
+          <w:bCs/>
+          <w:szCs w:val="28"/>
+          <w:lang w:eastAsia="ru-RU"/>
+        </w:rPr>
+        <w:t>Функция приспособленности (Fitness Function):</w:t>
+      </w:r>
+      <w:r>
+        <w:rPr>
+          <w:rFonts w:eastAsia="Times New Roman" w:cs="Times New Roman"/>
+          <w:szCs w:val="28"/>
+          <w:lang w:eastAsia="ru-RU"/>
+        </w:rPr>
+        <w:t xml:space="preserve"> Оценочная функция, измеряющая качество решения в данной точке пространства параметров.</w:t>
+      </w:r>
+    </w:p>
+    <w:p>
+      <w:pPr>
+        <w:pStyle w:val="Normal"/>
+        <w:numPr>
+          <w:ilvl w:val="0"/>
+          <w:numId w:val="3"/>
+        </w:numPr>
+        <w:suppressAutoHyphens w:val="false"/>
+        <w:spacing w:lineRule="auto" w:line="276" w:before="0" w:after="142"/>
+        <w:rPr>
+          <w:rFonts w:eastAsia="Times New Roman" w:cs="Times New Roman"/>
+          <w:szCs w:val="28"/>
+          <w:lang w:eastAsia="ru-RU"/>
+        </w:rPr>
+      </w:pPr>
+      <w:r>
+        <w:rPr>
+          <w:rFonts w:eastAsia="Times New Roman" w:cs="Times New Roman"/>
+          <w:b/>
+          <w:bCs/>
+          <w:szCs w:val="28"/>
+          <w:lang w:eastAsia="ru-RU"/>
+        </w:rPr>
+        <w:t>Мутация (Mutation):</w:t>
+      </w:r>
+      <w:r>
+        <w:rPr>
+          <w:rFonts w:eastAsia="Times New Roman" w:cs="Times New Roman"/>
+          <w:szCs w:val="28"/>
+          <w:lang w:eastAsia="ru-RU"/>
+        </w:rPr>
+        <w:t xml:space="preserve"> Процесс изменения генетического кода для внесения случайных изменений и разнообразия в популяцию.</w:t>
+      </w:r>
+    </w:p>
+    <w:p>
+      <w:pPr>
+        <w:pStyle w:val="Normal"/>
+        <w:numPr>
+          <w:ilvl w:val="0"/>
+          <w:numId w:val="3"/>
+        </w:numPr>
+        <w:suppressAutoHyphens w:val="false"/>
+        <w:spacing w:lineRule="auto" w:line="276" w:before="0" w:after="142"/>
+        <w:rPr>
+          <w:rFonts w:eastAsia="Times New Roman" w:cs="Times New Roman"/>
+          <w:szCs w:val="28"/>
+          <w:lang w:eastAsia="ru-RU"/>
+        </w:rPr>
+      </w:pPr>
+      <w:r>
+        <w:rPr>
+          <w:rFonts w:eastAsia="Times New Roman" w:cs="Times New Roman"/>
+          <w:b/>
+          <w:bCs/>
+          <w:szCs w:val="28"/>
+          <w:lang w:eastAsia="ru-RU"/>
+        </w:rPr>
+        <w:t>Скрещивание (Crossover):</w:t>
+      </w:r>
+      <w:r>
+        <w:rPr>
+          <w:rFonts w:eastAsia="Times New Roman" w:cs="Times New Roman"/>
+          <w:szCs w:val="28"/>
+          <w:lang w:eastAsia="ru-RU"/>
+        </w:rPr>
+        <w:t xml:space="preserve"> Процесс комбинирования генетического материала от двух родительских хромосом для создания потомства.</w:t>
+      </w:r>
+    </w:p>
+    <w:p>
+      <w:pPr>
+        <w:pStyle w:val="Normal"/>
+        <w:numPr>
+          <w:ilvl w:val="0"/>
+          <w:numId w:val="3"/>
+        </w:numPr>
+        <w:suppressAutoHyphens w:val="false"/>
+        <w:spacing w:lineRule="auto" w:line="276" w:before="0" w:after="142"/>
+        <w:rPr>
+          <w:rFonts w:eastAsia="Times New Roman" w:cs="Times New Roman"/>
+          <w:szCs w:val="28"/>
+          <w:lang w:eastAsia="ru-RU"/>
+        </w:rPr>
+      </w:pPr>
+      <w:r>
+        <w:rPr>
+          <w:rFonts w:eastAsia="Times New Roman" w:cs="Times New Roman"/>
+          <w:b/>
+          <w:bCs/>
+          <w:szCs w:val="28"/>
+          <w:lang w:eastAsia="ru-RU"/>
+        </w:rPr>
+        <w:t>Селекция (Selection):</w:t>
+      </w:r>
+      <w:r>
+        <w:rPr>
+          <w:rFonts w:eastAsia="Times New Roman" w:cs="Times New Roman"/>
+          <w:szCs w:val="28"/>
+          <w:lang w:eastAsia="ru-RU"/>
+        </w:rPr>
+        <w:t xml:space="preserve"> Процесс выбора индивидов для участия в процессе мутации и скрещивания на основе их функции приспособленности.</w:t>
+      </w:r>
+    </w:p>
+    <w:p>
+      <w:pPr>
+        <w:pStyle w:val="Normal"/>
+        <w:numPr>
+          <w:ilvl w:val="0"/>
+          <w:numId w:val="3"/>
+        </w:numPr>
+        <w:suppressAutoHyphens w:val="false"/>
+        <w:spacing w:lineRule="auto" w:line="276" w:before="0" w:after="142"/>
+        <w:rPr>
+          <w:rFonts w:eastAsia="Times New Roman" w:cs="Times New Roman"/>
+          <w:szCs w:val="28"/>
+          <w:lang w:eastAsia="ru-RU"/>
+        </w:rPr>
+      </w:pPr>
+      <w:r>
+        <w:rPr>
+          <w:rFonts w:eastAsia="Times New Roman" w:cs="Times New Roman"/>
+          <w:b/>
+          <w:bCs/>
+          <w:szCs w:val="28"/>
+          <w:lang w:eastAsia="ru-RU"/>
+        </w:rPr>
+        <w:t>Итерации (Generations):</w:t>
+      </w:r>
+      <w:r>
+        <w:rPr>
+          <w:rFonts w:eastAsia="Times New Roman" w:cs="Times New Roman"/>
+          <w:szCs w:val="28"/>
+          <w:lang w:eastAsia="ru-RU"/>
+        </w:rPr>
+        <w:t xml:space="preserve"> Шаги оптимизационного процесса, на каждом из которых происходит обновление популяции.</w:t>
+      </w:r>
+    </w:p>
+    <w:p>
+      <w:pPr>
+        <w:pStyle w:val="Normal"/>
+        <w:ind w:firstLine="360"/>
+        <w:rPr>
+          <w:szCs w:val="28"/>
+          <w:lang w:val="en-US"/>
+        </w:rPr>
+      </w:pPr>
+      <w:r>
+        <w:rPr>
+          <w:szCs w:val="28"/>
+        </w:rPr>
+        <w:t>Основные шаги алгоритма</w:t>
+      </w:r>
+      <w:r>
+        <w:rPr>
+          <w:szCs w:val="28"/>
+          <w:lang w:val="en-US"/>
+        </w:rPr>
+        <w:t>:</w:t>
+      </w:r>
+    </w:p>
+    <w:p>
+      <w:pPr>
+        <w:pStyle w:val="Normal"/>
+        <w:numPr>
+          <w:ilvl w:val="0"/>
+          <w:numId w:val="2"/>
+        </w:numPr>
+        <w:suppressAutoHyphens w:val="false"/>
+        <w:spacing w:lineRule="auto" w:line="276" w:beforeAutospacing="1" w:after="142"/>
+        <w:rPr>
+          <w:rFonts w:eastAsia="Times New Roman" w:cs="Times New Roman"/>
+          <w:szCs w:val="28"/>
+          <w:lang w:eastAsia="ru-RU"/>
+        </w:rPr>
+      </w:pPr>
+      <w:r>
+        <w:rPr>
+          <w:rFonts w:eastAsia="Times New Roman" w:cs="Times New Roman"/>
+          <w:b/>
+          <w:bCs/>
+          <w:szCs w:val="28"/>
+          <w:lang w:eastAsia="ru-RU"/>
+        </w:rPr>
+        <w:t xml:space="preserve">Инициализация: </w:t>
+      </w:r>
+    </w:p>
+    <w:p>
+      <w:pPr>
+        <w:pStyle w:val="Normal"/>
+        <w:numPr>
+          <w:ilvl w:val="1"/>
+          <w:numId w:val="2"/>
+        </w:numPr>
+        <w:suppressAutoHyphens w:val="false"/>
+        <w:spacing w:lineRule="auto" w:line="276" w:before="0" w:after="142"/>
+        <w:rPr>
+          <w:rFonts w:eastAsia="Times New Roman" w:cs="Times New Roman"/>
+          <w:szCs w:val="28"/>
+          <w:lang w:eastAsia="ru-RU"/>
+        </w:rPr>
+      </w:pPr>
+      <w:r>
+        <w:rPr>
+          <w:rFonts w:eastAsia="Times New Roman" w:cs="Times New Roman"/>
+          <w:szCs w:val="28"/>
+          <w:lang w:eastAsia="ru-RU"/>
+        </w:rPr>
+        <w:t>Генерация генов с</w:t>
+      </w:r>
+      <w:r>
+        <w:rPr>
+          <w:rFonts w:eastAsia="Times New Roman" w:cs="Times New Roman"/>
+          <w:szCs w:val="28"/>
+          <w:lang w:eastAsia="ru-RU"/>
+        </w:rPr>
+        <w:t>о</w:t>
+      </w:r>
+      <w:r>
+        <w:rPr>
+          <w:rFonts w:eastAsia="Times New Roman" w:cs="Times New Roman"/>
+          <w:szCs w:val="28"/>
+          <w:lang w:eastAsia="ru-RU"/>
+        </w:rPr>
+        <w:t xml:space="preserve"> случайными </w:t>
+      </w:r>
+      <w:r>
+        <w:rPr>
+          <w:rFonts w:eastAsia="Times New Roman" w:cs="Times New Roman"/>
+          <w:szCs w:val="28"/>
+          <w:lang w:eastAsia="ru-RU"/>
+        </w:rPr>
+        <w:t>значениями</w:t>
+      </w:r>
+      <w:r>
+        <w:rPr>
+          <w:rFonts w:eastAsia="Times New Roman" w:cs="Times New Roman"/>
+          <w:szCs w:val="28"/>
+          <w:lang w:eastAsia="ru-RU"/>
+        </w:rPr>
+        <w:t>.</w:t>
+      </w:r>
+    </w:p>
+    <w:p>
+      <w:pPr>
+        <w:pStyle w:val="Normal"/>
+        <w:numPr>
+          <w:ilvl w:val="0"/>
+          <w:numId w:val="2"/>
+        </w:numPr>
+        <w:suppressAutoHyphens w:val="false"/>
+        <w:spacing w:lineRule="auto" w:line="276" w:before="0" w:after="142"/>
+        <w:rPr>
+          <w:rFonts w:eastAsia="Times New Roman" w:cs="Times New Roman"/>
+          <w:szCs w:val="28"/>
+          <w:lang w:eastAsia="ru-RU"/>
+        </w:rPr>
+      </w:pPr>
+      <w:r>
+        <w:rPr>
+          <w:rFonts w:eastAsia="Times New Roman" w:cs="Times New Roman"/>
+          <w:b/>
+          <w:bCs/>
+          <w:szCs w:val="28"/>
+          <w:lang w:eastAsia="ru-RU"/>
+        </w:rPr>
+        <w:t>Основной цикл оптимизации:</w:t>
+      </w:r>
+    </w:p>
+    <w:p>
+      <w:pPr>
+        <w:pStyle w:val="Normal"/>
+        <w:numPr>
+          <w:ilvl w:val="1"/>
+          <w:numId w:val="2"/>
+        </w:numPr>
+        <w:suppressAutoHyphens w:val="false"/>
+        <w:spacing w:lineRule="auto" w:line="276" w:before="0" w:after="142"/>
+        <w:rPr>
+          <w:rFonts w:eastAsia="Times New Roman" w:cs="Times New Roman"/>
+          <w:szCs w:val="28"/>
+          <w:lang w:eastAsia="ru-RU"/>
+        </w:rPr>
+      </w:pPr>
+      <w:r>
+        <w:rPr>
+          <w:rFonts w:eastAsia="Times New Roman" w:cs="Times New Roman"/>
+          <w:szCs w:val="28"/>
+          <w:lang w:eastAsia="ru-RU"/>
+        </w:rPr>
+        <w:t>Мутация некоторого количества генов</w:t>
+      </w:r>
+    </w:p>
+    <w:p>
+      <w:pPr>
+        <w:pStyle w:val="Normal"/>
+        <w:numPr>
+          <w:ilvl w:val="1"/>
+          <w:numId w:val="2"/>
+        </w:numPr>
+        <w:suppressAutoHyphens w:val="false"/>
+        <w:spacing w:lineRule="auto" w:line="276" w:before="0" w:after="142"/>
+        <w:rPr>
+          <w:rFonts w:eastAsia="Times New Roman" w:cs="Times New Roman"/>
+          <w:szCs w:val="28"/>
+          <w:lang w:eastAsia="ru-RU"/>
+        </w:rPr>
+      </w:pPr>
+      <w:r>
+        <w:rPr>
+          <w:rFonts w:eastAsia="Times New Roman" w:cs="Times New Roman"/>
+          <w:szCs w:val="28"/>
+          <w:lang w:eastAsia="ru-RU"/>
+        </w:rPr>
+        <w:t>Скрещивание генов исходной популяции.</w:t>
+      </w:r>
+    </w:p>
+    <w:p>
+      <w:pPr>
+        <w:pStyle w:val="Normal"/>
+        <w:numPr>
+          <w:ilvl w:val="1"/>
+          <w:numId w:val="2"/>
+        </w:numPr>
+        <w:suppressAutoHyphens w:val="false"/>
+        <w:spacing w:lineRule="auto" w:line="276" w:before="0" w:after="142"/>
+        <w:rPr>
+          <w:rFonts w:eastAsia="Times New Roman" w:cs="Times New Roman"/>
+          <w:szCs w:val="28"/>
+          <w:lang w:eastAsia="ru-RU"/>
+        </w:rPr>
+      </w:pPr>
+      <w:r>
+        <w:rPr>
+          <w:rFonts w:eastAsia="Times New Roman" w:cs="Times New Roman"/>
+          <w:szCs w:val="28"/>
+          <w:lang w:eastAsia="ru-RU"/>
+        </w:rPr>
+        <w:t>Селекция генов</w:t>
+      </w:r>
+    </w:p>
+    <w:p>
+      <w:pPr>
+        <w:pStyle w:val="Normal"/>
+        <w:numPr>
+          <w:ilvl w:val="0"/>
+          <w:numId w:val="2"/>
+        </w:numPr>
+        <w:suppressAutoHyphens w:val="false"/>
+        <w:spacing w:lineRule="auto" w:line="276" w:before="0" w:after="142"/>
+        <w:rPr>
+          <w:rFonts w:eastAsia="Times New Roman" w:cs="Times New Roman"/>
+          <w:szCs w:val="28"/>
+          <w:lang w:eastAsia="ru-RU"/>
+        </w:rPr>
+      </w:pPr>
+      <w:r>
+        <w:rPr>
+          <w:rFonts w:eastAsia="Times New Roman" w:cs="Times New Roman"/>
+          <w:b/>
+          <w:bCs/>
+          <w:szCs w:val="28"/>
+          <w:lang w:eastAsia="ru-RU"/>
+        </w:rPr>
+        <w:t>Повторение:</w:t>
+      </w:r>
+    </w:p>
+    <w:p>
+      <w:pPr>
+        <w:pStyle w:val="Normal"/>
+        <w:numPr>
+          <w:ilvl w:val="1"/>
+          <w:numId w:val="2"/>
+        </w:numPr>
+        <w:suppressAutoHyphens w:val="false"/>
+        <w:spacing w:lineRule="auto" w:line="276" w:before="0" w:after="142"/>
+        <w:rPr>
+          <w:rFonts w:eastAsia="Times New Roman" w:cs="Times New Roman"/>
+          <w:szCs w:val="28"/>
+          <w:lang w:eastAsia="ru-RU"/>
+        </w:rPr>
+      </w:pPr>
+      <w:r>
+        <w:rPr>
+          <w:rFonts w:eastAsia="Times New Roman" w:cs="Times New Roman"/>
+          <w:szCs w:val="28"/>
+          <w:lang w:eastAsia="ru-RU"/>
+        </w:rPr>
+        <w:t>Повторение шага 2 заданное количество раз (генераций).</w:t>
+      </w:r>
+    </w:p>
+    <w:p>
+      <w:pPr>
+        <w:pStyle w:val="Normal"/>
+        <w:numPr>
+          <w:ilvl w:val="0"/>
+          <w:numId w:val="2"/>
+        </w:numPr>
+        <w:suppressAutoHyphens w:val="false"/>
+        <w:spacing w:lineRule="auto" w:line="276" w:before="0" w:after="142"/>
+        <w:rPr>
+          <w:rFonts w:eastAsia="Times New Roman" w:cs="Times New Roman"/>
+          <w:szCs w:val="28"/>
+          <w:lang w:eastAsia="ru-RU"/>
+        </w:rPr>
+      </w:pPr>
+      <w:r>
+        <w:rPr>
+          <w:rFonts w:eastAsia="Times New Roman" w:cs="Times New Roman"/>
+          <w:b/>
+          <w:bCs/>
+          <w:szCs w:val="28"/>
+          <w:lang w:eastAsia="ru-RU"/>
+        </w:rPr>
+        <w:t>Вывод результатов:</w:t>
+      </w:r>
+    </w:p>
+    <w:p>
+      <w:pPr>
+        <w:pStyle w:val="Normal"/>
+        <w:numPr>
+          <w:ilvl w:val="1"/>
+          <w:numId w:val="2"/>
+        </w:numPr>
+        <w:suppressAutoHyphens w:val="false"/>
+        <w:spacing w:lineRule="auto" w:line="276" w:before="0" w:after="142"/>
+        <w:rPr>
+          <w:rFonts w:eastAsia="Times New Roman" w:cs="Times New Roman"/>
+          <w:szCs w:val="28"/>
+          <w:lang w:eastAsia="ru-RU"/>
+        </w:rPr>
+      </w:pPr>
+      <w:r>
+        <w:rPr>
+          <w:rFonts w:eastAsia="Times New Roman" w:cs="Times New Roman"/>
+          <w:szCs w:val="28"/>
+          <w:lang w:eastAsia="ru-RU"/>
+        </w:rPr>
+        <w:t>Вывод результатов</w:t>
+      </w:r>
+    </w:p>
+    <w:p>
+      <w:pPr>
+        <w:pStyle w:val="Normal"/>
+        <w:suppressAutoHyphens w:val="false"/>
+        <w:spacing w:lineRule="auto" w:line="276" w:before="0" w:after="142"/>
+        <w:ind w:hanging="0"/>
+        <w:rPr/>
+      </w:pPr>
+      <w:r>
+        <w:rPr/>
+      </w:r>
+    </w:p>
+    <w:p>
+      <w:pPr>
+        <w:pStyle w:val="Heading1"/>
+        <w:ind w:firstLine="562"/>
+        <w:rPr>
+          <w:rFonts w:cs="Times New Roman"/>
+          <w:bCs/>
+          <w:szCs w:val="28"/>
+        </w:rPr>
+      </w:pPr>
+      <w:bookmarkStart w:id="7" w:name="__RefHeading___Toc1542_845584960"/>
+      <w:bookmarkStart w:id="8" w:name="_Toc154463445"/>
+      <w:bookmarkEnd w:id="7"/>
+      <w:r>
+        <w:rPr/>
+        <w:t>Модификация алгоритма</w:t>
+      </w:r>
+      <w:bookmarkEnd w:id="8"/>
+    </w:p>
+    <w:p>
+      <w:pPr>
+        <w:pStyle w:val="Normal"/>
+        <w:rPr/>
+      </w:pPr>
+      <w:r>
+        <w:rPr/>
+        <w:t>В данной работе реализована модификация алгоритма селекции, известная как стратегия элитарной селекции с частичной заменой популяции. Суть данной стратегии заключается в следующем: 10% лучших особей из предыдущего поколения переносятся в следующее поколение без изменений, независимо от их пригодности для достижения оптимального решения. Эта модификация способствует обеспечению разнообразия в популяции и сохранению наиболее успешных особей для следующих итераций алгоритма.</w:t>
+      </w:r>
+    </w:p>
+    <w:p>
+      <w:pPr>
+        <w:pStyle w:val="Normal"/>
+        <w:ind w:hanging="0"/>
+        <w:rPr/>
+      </w:pPr>
+      <w:r>
+        <w:rPr/>
+      </w:r>
+    </w:p>
+    <w:p>
+      <w:pPr>
+        <w:pStyle w:val="Heading1"/>
+        <w:ind w:firstLine="562"/>
+        <w:rPr>
+          <w:rFonts w:cs="Times New Roman"/>
+          <w:bCs/>
+          <w:szCs w:val="28"/>
+        </w:rPr>
+      </w:pPr>
+      <w:bookmarkStart w:id="9" w:name="__RefHeading___Toc1544_845584960"/>
+      <w:bookmarkStart w:id="10" w:name="_Toc154463446"/>
+      <w:bookmarkEnd w:id="9"/>
+      <w:r>
+        <w:rPr/>
+        <w:t>Представление и спецификация программной части</w:t>
+      </w:r>
+      <w:bookmarkEnd w:id="10"/>
+    </w:p>
+    <w:p>
+      <w:pPr>
+        <w:pStyle w:val="Normal"/>
+        <w:rPr>
+          <w:szCs w:val="28"/>
+        </w:rPr>
+      </w:pPr>
+      <w:r>
+        <w:rPr/>
+        <w:t>Алгоритм</w:t>
+      </w:r>
+      <w:r>
+        <w:rPr/>
+        <w:t xml:space="preserve"> </w:t>
+      </w:r>
+      <w:r>
+        <w:rPr/>
+        <w:t xml:space="preserve">реализован </w:t>
+      </w:r>
+      <w:r>
+        <w:rPr/>
+        <w:t xml:space="preserve">на языке </w:t>
+      </w:r>
+      <w:r>
+        <w:rPr>
+          <w:lang w:val="en-US"/>
+        </w:rPr>
+        <w:t xml:space="preserve">Python </w:t>
+      </w:r>
+      <w:r>
+        <w:rPr/>
+        <w:t xml:space="preserve">3.11 с использованием библиотеки </w:t>
+      </w:r>
+      <w:r>
+        <w:rPr>
+          <w:lang w:val="en-US"/>
+        </w:rPr>
+        <w:t>PyQT</w:t>
+      </w:r>
+      <w:r>
+        <w:rPr/>
+        <w:t xml:space="preserve"> для визуализации и некоторых встроенных библиотек. </w:t>
+      </w:r>
+      <w:r>
+        <w:rPr/>
+        <w:t>Так же программа</w:t>
+      </w:r>
+      <w:r>
+        <w:rPr/>
+        <w:t xml:space="preserve"> выполнена в функциональном стиле и не содержит классов (за исключением </w:t>
+      </w:r>
+      <w:r>
+        <w:rPr>
+          <w:lang w:val="en-US"/>
+        </w:rPr>
+        <w:t>GUI</w:t>
+      </w:r>
+      <w:r>
+        <w:rPr/>
+        <w:t xml:space="preserve">). </w:t>
+      </w:r>
+      <w:r>
+        <w:rPr/>
+        <w:t>В</w:t>
+      </w:r>
+      <w:r>
+        <w:rPr/>
+        <w:t>ся логика программы заключена в следующих функциях:</w:t>
       </w:r>
     </w:p>
     <w:p>
@@ -1075,10 +1839,8 @@
         </w:numPr>
         <w:suppressAutoHyphens w:val="false"/>
         <w:spacing w:lineRule="auto" w:line="276" w:beforeAutospacing="1" w:after="142"/>
-        <w:ind w:left="720" w:right="0" w:hanging="360"/>
         <w:rPr>
           <w:rFonts w:eastAsia="Times New Roman" w:cs="Times New Roman"/>
-          <w:sz w:val="28"/>
           <w:szCs w:val="28"/>
           <w:lang w:eastAsia="ru-RU"/>
         </w:rPr>
@@ -1088,20 +1850,28 @@
           <w:rFonts w:eastAsia="Times New Roman" w:cs="Times New Roman"/>
           <w:b/>
           <w:bCs/>
-          <w:sz w:val="28"/>
+          <w:szCs w:val="28"/>
+          <w:lang w:val="en-US" w:eastAsia="ru-RU"/>
+        </w:rPr>
+        <w:t>e</w:t>
+      </w:r>
+      <w:r>
+        <w:rPr>
+          <w:rFonts w:eastAsia="Times New Roman" w:cs="Times New Roman"/>
+          <w:b/>
+          <w:bCs/>
           <w:szCs w:val="28"/>
           <w:lang w:eastAsia="ru-RU"/>
         </w:rPr>
-        <w:t>Ген (Gene):</w:t>
+        <w:t>ncode</w:t>
       </w:r>
       <w:r>
         <w:rPr>
           <w:rFonts w:eastAsia="Times New Roman" w:cs="Times New Roman"/>
-          <w:sz w:val="28"/>
           <w:szCs w:val="28"/>
           <w:lang w:eastAsia="ru-RU"/>
         </w:rPr>
-        <w:t xml:space="preserve"> Отдельный элемент в генетическом коде, представляющий параметр или характеристику потенциального решения задачи оптимизации.</w:t>
+        <w:t xml:space="preserve"> :Кодирует кортеж из двух вещественных чисел в бинарное представление.</w:t>
       </w:r>
     </w:p>
     <w:p>
@@ -1113,10 +1883,8 @@
         </w:numPr>
         <w:suppressAutoHyphens w:val="false"/>
         <w:spacing w:lineRule="auto" w:line="276" w:before="0" w:after="142"/>
-        <w:ind w:left="720" w:right="0" w:hanging="360"/>
         <w:rPr>
           <w:rFonts w:eastAsia="Times New Roman" w:cs="Times New Roman"/>
-          <w:sz w:val="28"/>
           <w:szCs w:val="28"/>
           <w:lang w:eastAsia="ru-RU"/>
         </w:rPr>
@@ -1126,20 +1894,18 @@
           <w:rFonts w:eastAsia="Times New Roman" w:cs="Times New Roman"/>
           <w:b/>
           <w:bCs/>
-          <w:sz w:val="28"/>
           <w:szCs w:val="28"/>
           <w:lang w:eastAsia="ru-RU"/>
         </w:rPr>
-        <w:t>Функция приспособленности (Fitness Function):</w:t>
+        <w:t>decode</w:t>
       </w:r>
       <w:r>
         <w:rPr>
           <w:rFonts w:eastAsia="Times New Roman" w:cs="Times New Roman"/>
-          <w:sz w:val="28"/>
           <w:szCs w:val="28"/>
           <w:lang w:eastAsia="ru-RU"/>
         </w:rPr>
-        <w:t xml:space="preserve"> Оценочная функция, измеряющая качество решения в данной точке пространства параметров.</w:t>
+        <w:t xml:space="preserve"> :Декодирует бинарное представление вещественных чисел в кортеж из двух вещественных чисел.</w:t>
       </w:r>
     </w:p>
     <w:p>
@@ -1151,10 +1917,8 @@
         </w:numPr>
         <w:suppressAutoHyphens w:val="false"/>
         <w:spacing w:lineRule="auto" w:line="276" w:before="0" w:after="142"/>
-        <w:ind w:left="720" w:right="0" w:hanging="360"/>
         <w:rPr>
           <w:rFonts w:eastAsia="Times New Roman" w:cs="Times New Roman"/>
-          <w:sz w:val="28"/>
           <w:szCs w:val="28"/>
           <w:lang w:eastAsia="ru-RU"/>
         </w:rPr>
@@ -1164,20 +1928,18 @@
           <w:rFonts w:eastAsia="Times New Roman" w:cs="Times New Roman"/>
           <w:b/>
           <w:bCs/>
-          <w:sz w:val="28"/>
           <w:szCs w:val="28"/>
           <w:lang w:eastAsia="ru-RU"/>
         </w:rPr>
-        <w:t>Мутация (Mutation):</w:t>
+        <w:t>initialize_genes</w:t>
       </w:r>
       <w:r>
         <w:rPr>
           <w:rFonts w:eastAsia="Times New Roman" w:cs="Times New Roman"/>
-          <w:sz w:val="28"/>
           <w:szCs w:val="28"/>
           <w:lang w:eastAsia="ru-RU"/>
         </w:rPr>
-        <w:t xml:space="preserve"> Процесс изменения генетического кода для внесения случайных изменений и разнообразия в популяцию.</w:t>
+        <w:t xml:space="preserve"> Инициализирует список генетических индивидуумов случайными значениями в пределах заданных границ.</w:t>
       </w:r>
     </w:p>
     <w:p>
@@ -1189,10 +1951,8 @@
         </w:numPr>
         <w:suppressAutoHyphens w:val="false"/>
         <w:spacing w:lineRule="auto" w:line="276" w:before="0" w:after="142"/>
-        <w:ind w:left="720" w:right="0" w:hanging="360"/>
         <w:rPr>
           <w:rFonts w:eastAsia="Times New Roman" w:cs="Times New Roman"/>
-          <w:sz w:val="28"/>
           <w:szCs w:val="28"/>
           <w:lang w:eastAsia="ru-RU"/>
         </w:rPr>
@@ -1202,20 +1962,18 @@
           <w:rFonts w:eastAsia="Times New Roman" w:cs="Times New Roman"/>
           <w:b/>
           <w:bCs/>
-          <w:sz w:val="28"/>
           <w:szCs w:val="28"/>
           <w:lang w:eastAsia="ru-RU"/>
         </w:rPr>
-        <w:t>Скрещивание (Crossover):</w:t>
+        <w:t>Func</w:t>
       </w:r>
       <w:r>
         <w:rPr>
           <w:rFonts w:eastAsia="Times New Roman" w:cs="Times New Roman"/>
-          <w:sz w:val="28"/>
           <w:szCs w:val="28"/>
           <w:lang w:eastAsia="ru-RU"/>
         </w:rPr>
-        <w:t xml:space="preserve"> Процесс комбинирования генетического материала от двух родительских хромосом для создания потомства.</w:t>
+        <w:t xml:space="preserve"> Вычисляет значение математической функции, заданной строкой f, для входных значений x1 и x2.</w:t>
       </w:r>
     </w:p>
     <w:p>
@@ -1227,10 +1985,8 @@
         </w:numPr>
         <w:suppressAutoHyphens w:val="false"/>
         <w:spacing w:lineRule="auto" w:line="276" w:before="0" w:after="142"/>
-        <w:ind w:left="720" w:right="0" w:hanging="360"/>
         <w:rPr>
           <w:rFonts w:eastAsia="Times New Roman" w:cs="Times New Roman"/>
-          <w:sz w:val="28"/>
           <w:szCs w:val="28"/>
           <w:lang w:eastAsia="ru-RU"/>
         </w:rPr>
@@ -1240,20 +1996,18 @@
           <w:rFonts w:eastAsia="Times New Roman" w:cs="Times New Roman"/>
           <w:b/>
           <w:bCs/>
-          <w:sz w:val="28"/>
           <w:szCs w:val="28"/>
           <w:lang w:eastAsia="ru-RU"/>
         </w:rPr>
-        <w:t>Селекция (Selection):</w:t>
+        <w:t>Mutate</w:t>
       </w:r>
       <w:r>
         <w:rPr>
           <w:rFonts w:eastAsia="Times New Roman" w:cs="Times New Roman"/>
-          <w:sz w:val="28"/>
           <w:szCs w:val="28"/>
           <w:lang w:eastAsia="ru-RU"/>
         </w:rPr>
-        <w:t xml:space="preserve"> Процесс выбора индивидов для участия в процессе мутации и скрещивания на основе их функции приспособленности.</w:t>
+        <w:t xml:space="preserve"> Производит мутацию генетического индивида.</w:t>
       </w:r>
     </w:p>
     <w:p>
@@ -1265,10 +2019,8 @@
         </w:numPr>
         <w:suppressAutoHyphens w:val="false"/>
         <w:spacing w:lineRule="auto" w:line="276" w:before="0" w:after="142"/>
-        <w:ind w:left="720" w:right="0" w:hanging="360"/>
         <w:rPr>
           <w:rFonts w:eastAsia="Times New Roman" w:cs="Times New Roman"/>
-          <w:sz w:val="28"/>
           <w:szCs w:val="28"/>
           <w:lang w:eastAsia="ru-RU"/>
         </w:rPr>
@@ -1278,46 +2030,34 @@
           <w:rFonts w:eastAsia="Times New Roman" w:cs="Times New Roman"/>
           <w:b/>
           <w:bCs/>
-          <w:sz w:val="28"/>
           <w:szCs w:val="28"/>
           <w:lang w:eastAsia="ru-RU"/>
         </w:rPr>
-        <w:t>Итерации (Generations):</w:t>
+        <w:t>Crossover</w:t>
       </w:r>
       <w:r>
         <w:rPr>
           <w:rFonts w:eastAsia="Times New Roman" w:cs="Times New Roman"/>
-          <w:sz w:val="28"/>
           <w:szCs w:val="28"/>
           <w:lang w:eastAsia="ru-RU"/>
         </w:rPr>
-        <w:t xml:space="preserve"> Шаги оптимизационного процесса, на каждом из которых происходит обновление популяции.</w:t>
-      </w:r>
-    </w:p>
-    <w:p>
-      <w:pPr>
-        <w:pStyle w:val="Normal"/>
-        <w:ind w:left="0" w:right="0" w:firstLine="360"/>
-        <w:rPr>
-          <w:sz w:val="28"/>
+        <w:t xml:space="preserve"> Производит кроссовер между двумя генами. Отбор генов идет в функции </w:t>
+      </w:r>
+      <w:r>
+        <w:rPr>
+          <w:rFonts w:eastAsia="Times New Roman" w:cs="Times New Roman"/>
           <w:szCs w:val="28"/>
-          <w:lang w:val="en-US"/>
-        </w:rPr>
-      </w:pPr>
-      <w:r>
-        <w:rPr>
-          <w:sz w:val="28"/>
+          <w:lang w:val="en-US" w:eastAsia="ru-RU"/>
+        </w:rPr>
+        <w:t>algorithm</w:t>
+      </w:r>
+      <w:r>
+        <w:rPr>
+          <w:rFonts w:eastAsia="Times New Roman" w:cs="Times New Roman"/>
           <w:szCs w:val="28"/>
-        </w:rPr>
-        <w:t>Основные шаги алгоритма</w:t>
-      </w:r>
-      <w:r>
-        <w:rPr>
-          <w:sz w:val="28"/>
-          <w:szCs w:val="28"/>
-          <w:lang w:val="en-US"/>
-        </w:rPr>
-        <w:t>:</w:t>
+          <w:lang w:eastAsia="ru-RU"/>
+        </w:rPr>
+        <w:t>.</w:t>
       </w:r>
     </w:p>
     <w:p>
@@ -1325,14 +2065,12 @@
         <w:pStyle w:val="Normal"/>
         <w:numPr>
           <w:ilvl w:val="0"/>
-          <w:numId w:val="3"/>
+          <w:numId w:val="4"/>
         </w:numPr>
         <w:suppressAutoHyphens w:val="false"/>
-        <w:spacing w:lineRule="auto" w:line="276" w:beforeAutospacing="1" w:after="142"/>
-        <w:ind w:left="720" w:right="0" w:hanging="360"/>
+        <w:spacing w:lineRule="auto" w:line="276" w:before="0" w:after="142"/>
         <w:rPr>
           <w:rFonts w:eastAsia="Times New Roman" w:cs="Times New Roman"/>
-          <w:sz w:val="28"/>
           <w:szCs w:val="28"/>
           <w:lang w:eastAsia="ru-RU"/>
         </w:rPr>
@@ -1342,715 +2080,56 @@
           <w:rFonts w:eastAsia="Times New Roman" w:cs="Times New Roman"/>
           <w:b/>
           <w:bCs/>
-          <w:sz w:val="28"/>
           <w:szCs w:val="28"/>
           <w:lang w:eastAsia="ru-RU"/>
         </w:rPr>
-        <w:t xml:space="preserve">Инициализация: </w:t>
+        <w:t>Algorithm</w:t>
+      </w:r>
+      <w:r>
+        <w:rPr>
+          <w:rFonts w:eastAsia="Times New Roman" w:cs="Times New Roman"/>
+          <w:szCs w:val="28"/>
+          <w:lang w:eastAsia="ru-RU"/>
+        </w:rPr>
+        <w:t xml:space="preserve"> Выполняет генетический алгоритм для оптимизации функции.</w:t>
       </w:r>
     </w:p>
     <w:p>
       <w:pPr>
         <w:pStyle w:val="Normal"/>
-        <w:numPr>
-          <w:ilvl w:val="1"/>
-          <w:numId w:val="3"/>
-        </w:numPr>
-        <w:suppressAutoHyphens w:val="false"/>
-        <w:spacing w:lineRule="auto" w:line="276" w:before="0" w:after="142"/>
-        <w:ind w:left="1440" w:right="0" w:hanging="360"/>
-        <w:rPr>
-          <w:rFonts w:eastAsia="Times New Roman" w:cs="Times New Roman"/>
-          <w:sz w:val="28"/>
+        <w:ind w:firstLine="360"/>
+        <w:rPr>
           <w:szCs w:val="28"/>
-          <w:lang w:eastAsia="ru-RU"/>
         </w:rPr>
       </w:pPr>
       <w:r>
         <w:rPr>
-          <w:rFonts w:eastAsia="Times New Roman" w:cs="Times New Roman"/>
-          <w:sz w:val="28"/>
           <w:szCs w:val="28"/>
-          <w:lang w:eastAsia="ru-RU"/>
-        </w:rPr>
-        <w:t>Генерация генов с случайными положениям.</w:t>
+        </w:rPr>
+        <w:t>На рисунке 5.1 представлена блок-схема алгоритма:</w:t>
       </w:r>
     </w:p>
     <w:p>
       <w:pPr>
         <w:pStyle w:val="Normal"/>
-        <w:numPr>
-          <w:ilvl w:val="0"/>
-          <w:numId w:val="3"/>
-        </w:numPr>
-        <w:suppressAutoHyphens w:val="false"/>
-        <w:spacing w:lineRule="auto" w:line="276" w:before="0" w:after="142"/>
-        <w:ind w:left="720" w:right="0" w:hanging="360"/>
-        <w:rPr>
-          <w:rFonts w:eastAsia="Times New Roman" w:cs="Times New Roman"/>
-          <w:sz w:val="28"/>
+        <w:spacing w:lineRule="auto" w:line="240"/>
+        <w:ind w:hanging="0"/>
+        <w:rPr>
           <w:szCs w:val="28"/>
-          <w:lang w:eastAsia="ru-RU"/>
         </w:rPr>
       </w:pPr>
       <w:r>
         <w:rPr>
-          <w:rFonts w:eastAsia="Times New Roman" w:cs="Times New Roman"/>
-          <w:b/>
-          <w:bCs/>
-          <w:sz w:val="28"/>
           <w:szCs w:val="28"/>
-          <w:lang w:eastAsia="ru-RU"/>
-        </w:rPr>
-        <w:t>Основной цикл оптимизации:</w:t>
+        </w:rPr>
       </w:r>
     </w:p>
     <w:p>
       <w:pPr>
         <w:pStyle w:val="Normal"/>
-        <w:numPr>
-          <w:ilvl w:val="1"/>
-          <w:numId w:val="3"/>
-        </w:numPr>
-        <w:suppressAutoHyphens w:val="false"/>
-        <w:spacing w:lineRule="auto" w:line="276" w:before="0" w:after="142"/>
-        <w:ind w:left="1440" w:right="0" w:hanging="360"/>
-        <w:rPr>
-          <w:rFonts w:eastAsia="Times New Roman" w:cs="Times New Roman"/>
-          <w:sz w:val="28"/>
-          <w:szCs w:val="28"/>
-          <w:lang w:eastAsia="ru-RU"/>
-        </w:rPr>
-      </w:pPr>
-      <w:r>
-        <w:rPr>
-          <w:rFonts w:eastAsia="Times New Roman" w:cs="Times New Roman"/>
-          <w:sz w:val="28"/>
-          <w:szCs w:val="28"/>
-          <w:lang w:eastAsia="ru-RU"/>
-        </w:rPr>
-        <w:t>Мутация некоторого количества генов</w:t>
-      </w:r>
-    </w:p>
-    <w:p>
-      <w:pPr>
-        <w:pStyle w:val="Normal"/>
-        <w:numPr>
-          <w:ilvl w:val="1"/>
-          <w:numId w:val="3"/>
-        </w:numPr>
-        <w:suppressAutoHyphens w:val="false"/>
-        <w:spacing w:lineRule="auto" w:line="276" w:before="0" w:after="142"/>
-        <w:ind w:left="1440" w:right="0" w:hanging="360"/>
-        <w:rPr>
-          <w:rFonts w:eastAsia="Times New Roman" w:cs="Times New Roman"/>
-          <w:sz w:val="28"/>
-          <w:szCs w:val="28"/>
-          <w:lang w:eastAsia="ru-RU"/>
-        </w:rPr>
-      </w:pPr>
-      <w:r>
-        <w:rPr>
-          <w:rFonts w:eastAsia="Times New Roman" w:cs="Times New Roman"/>
-          <w:sz w:val="28"/>
-          <w:szCs w:val="28"/>
-          <w:lang w:eastAsia="ru-RU"/>
-        </w:rPr>
-        <w:t>Скрещивание генов исходной популяции.</w:t>
-      </w:r>
-    </w:p>
-    <w:p>
-      <w:pPr>
-        <w:pStyle w:val="Normal"/>
-        <w:numPr>
-          <w:ilvl w:val="1"/>
-          <w:numId w:val="3"/>
-        </w:numPr>
-        <w:suppressAutoHyphens w:val="false"/>
-        <w:spacing w:lineRule="auto" w:line="276" w:before="0" w:after="142"/>
-        <w:ind w:left="1440" w:right="0" w:hanging="360"/>
-        <w:rPr>
-          <w:rFonts w:eastAsia="Times New Roman" w:cs="Times New Roman"/>
-          <w:sz w:val="28"/>
-          <w:szCs w:val="28"/>
-          <w:lang w:eastAsia="ru-RU"/>
-        </w:rPr>
-      </w:pPr>
-      <w:r>
-        <w:rPr>
-          <w:rFonts w:eastAsia="Times New Roman" w:cs="Times New Roman"/>
-          <w:sz w:val="28"/>
-          <w:szCs w:val="28"/>
-          <w:lang w:eastAsia="ru-RU"/>
-        </w:rPr>
-        <w:t>Селекция генов</w:t>
-      </w:r>
-    </w:p>
-    <w:p>
-      <w:pPr>
-        <w:pStyle w:val="Normal"/>
-        <w:numPr>
-          <w:ilvl w:val="0"/>
-          <w:numId w:val="3"/>
-        </w:numPr>
-        <w:suppressAutoHyphens w:val="false"/>
-        <w:spacing w:lineRule="auto" w:line="276" w:before="0" w:after="142"/>
-        <w:ind w:left="720" w:right="0" w:hanging="360"/>
-        <w:rPr>
-          <w:rFonts w:eastAsia="Times New Roman" w:cs="Times New Roman"/>
-          <w:sz w:val="28"/>
-          <w:szCs w:val="28"/>
-          <w:lang w:eastAsia="ru-RU"/>
-        </w:rPr>
-      </w:pPr>
-      <w:r>
-        <w:rPr>
-          <w:rFonts w:eastAsia="Times New Roman" w:cs="Times New Roman"/>
-          <w:b/>
-          <w:bCs/>
-          <w:sz w:val="28"/>
-          <w:szCs w:val="28"/>
-          <w:lang w:eastAsia="ru-RU"/>
-        </w:rPr>
-        <w:t>Повторение:</w:t>
-      </w:r>
-    </w:p>
-    <w:p>
-      <w:pPr>
-        <w:pStyle w:val="Normal"/>
-        <w:numPr>
-          <w:ilvl w:val="1"/>
-          <w:numId w:val="3"/>
-        </w:numPr>
-        <w:suppressAutoHyphens w:val="false"/>
-        <w:spacing w:lineRule="auto" w:line="276" w:before="0" w:after="142"/>
-        <w:ind w:left="1440" w:right="0" w:hanging="360"/>
-        <w:rPr>
-          <w:rFonts w:eastAsia="Times New Roman" w:cs="Times New Roman"/>
-          <w:sz w:val="28"/>
-          <w:szCs w:val="28"/>
-          <w:lang w:eastAsia="ru-RU"/>
-        </w:rPr>
-      </w:pPr>
-      <w:r>
-        <w:rPr>
-          <w:rFonts w:eastAsia="Times New Roman" w:cs="Times New Roman"/>
-          <w:sz w:val="28"/>
-          <w:szCs w:val="28"/>
-          <w:lang w:eastAsia="ru-RU"/>
-        </w:rPr>
-        <w:t>Повторение шага 2 заданное количество раз (генераций).</w:t>
-      </w:r>
-    </w:p>
-    <w:p>
-      <w:pPr>
-        <w:pStyle w:val="Normal"/>
-        <w:numPr>
-          <w:ilvl w:val="0"/>
-          <w:numId w:val="3"/>
-        </w:numPr>
-        <w:suppressAutoHyphens w:val="false"/>
-        <w:spacing w:lineRule="auto" w:line="276" w:before="0" w:after="142"/>
-        <w:ind w:left="720" w:right="0" w:hanging="360"/>
-        <w:rPr>
-          <w:rFonts w:eastAsia="Times New Roman" w:cs="Times New Roman"/>
-          <w:sz w:val="28"/>
-          <w:szCs w:val="28"/>
-          <w:lang w:eastAsia="ru-RU"/>
-        </w:rPr>
-      </w:pPr>
-      <w:r>
-        <w:rPr>
-          <w:rFonts w:eastAsia="Times New Roman" w:cs="Times New Roman"/>
-          <w:b/>
-          <w:bCs/>
-          <w:sz w:val="28"/>
-          <w:szCs w:val="28"/>
-          <w:lang w:eastAsia="ru-RU"/>
-        </w:rPr>
-        <w:t>Вывод результатов:</w:t>
-      </w:r>
-    </w:p>
-    <w:p>
-      <w:pPr>
-        <w:pStyle w:val="Normal"/>
-        <w:numPr>
-          <w:ilvl w:val="1"/>
-          <w:numId w:val="3"/>
-        </w:numPr>
-        <w:suppressAutoHyphens w:val="false"/>
-        <w:spacing w:lineRule="auto" w:line="276" w:before="0" w:after="142"/>
-        <w:ind w:left="1440" w:right="0" w:hanging="360"/>
-        <w:rPr>
-          <w:rFonts w:eastAsia="Times New Roman" w:cs="Times New Roman"/>
-          <w:sz w:val="28"/>
-          <w:szCs w:val="28"/>
-          <w:lang w:eastAsia="ru-RU"/>
-        </w:rPr>
-      </w:pPr>
-      <w:r>
-        <w:rPr>
-          <w:rFonts w:eastAsia="Times New Roman" w:cs="Times New Roman"/>
-          <w:sz w:val="28"/>
-          <w:szCs w:val="28"/>
-          <w:lang w:eastAsia="ru-RU"/>
-        </w:rPr>
-        <w:t>Вывод результатов</w:t>
-      </w:r>
-    </w:p>
-    <w:p>
-      <w:pPr>
-        <w:pStyle w:val="Normal"/>
-        <w:numPr>
-          <w:ilvl w:val="0"/>
-          <w:numId w:val="0"/>
-        </w:numPr>
-        <w:suppressAutoHyphens w:val="false"/>
-        <w:spacing w:lineRule="auto" w:line="276" w:before="0" w:after="142"/>
-        <w:ind w:left="0" w:right="0" w:hanging="0"/>
-        <w:rPr/>
-      </w:pPr>
-      <w:r>
-        <w:rPr/>
-      </w:r>
-    </w:p>
-    <w:p>
-      <w:pPr>
-        <w:pStyle w:val="Heading1"/>
-        <w:ind w:left="0" w:right="0" w:firstLine="562"/>
-        <w:rPr>
-          <w:rFonts w:ascii="Times New Roman" w:hAnsi="Times New Roman" w:cs="Times New Roman"/>
-          <w:b/>
-          <w:b/>
-          <w:bCs/>
-          <w:color w:val="auto"/>
-          <w:sz w:val="28"/>
-          <w:szCs w:val="28"/>
-        </w:rPr>
-      </w:pPr>
-      <w:bookmarkStart w:id="6" w:name="__RefHeading___Toc1542_845584960"/>
-      <w:bookmarkStart w:id="7" w:name="_Toc154463445"/>
-      <w:bookmarkEnd w:id="6"/>
-      <w:r>
-        <w:rPr/>
-        <w:t>Модификация алгоритма</w:t>
-      </w:r>
-      <w:bookmarkEnd w:id="7"/>
-    </w:p>
-    <w:p>
-      <w:pPr>
-        <w:pStyle w:val="Normal"/>
-        <w:rPr>
-          <w:sz w:val="28"/>
-          <w:szCs w:val="28"/>
-        </w:rPr>
-      </w:pPr>
-      <w:r>
-        <w:rPr/>
-        <w:t>В данной работе реализована модификация алгоритма селекции, а именно – стратегия элитарной селекции в сочетании с частичной заменой популяции. Суть данной стратегии заключается в том, что 10% лучших особей предыдущего поколения переходят в следующее поколение, причем переходят без изменений и вне зависимости от того, насколько они лучше (или хуже) удовлетворяют условию оптимизации. То есть, может возникнуть ситуация, при которой эти 10% генов будут хуже всех генов из нового поколения, но все равно окажутся в нем. Эта модификация способствует разнообразию популяции.</w:t>
-      </w:r>
-    </w:p>
-    <w:p>
-      <w:pPr>
-        <w:pStyle w:val="Normal"/>
-        <w:ind w:left="0" w:right="0" w:hanging="0"/>
-        <w:rPr/>
-      </w:pPr>
-      <w:r>
-        <w:rPr/>
-      </w:r>
-    </w:p>
-    <w:p>
-      <w:pPr>
-        <w:pStyle w:val="Heading1"/>
-        <w:ind w:left="0" w:right="0" w:firstLine="562"/>
-        <w:rPr>
-          <w:rFonts w:ascii="Times New Roman" w:hAnsi="Times New Roman" w:cs="Times New Roman"/>
-          <w:b/>
-          <w:b/>
-          <w:bCs/>
-          <w:color w:val="auto"/>
-          <w:sz w:val="28"/>
-          <w:szCs w:val="28"/>
-        </w:rPr>
-      </w:pPr>
-      <w:bookmarkStart w:id="8" w:name="__RefHeading___Toc1544_845584960"/>
-      <w:bookmarkStart w:id="9" w:name="_Toc154463446"/>
-      <w:bookmarkEnd w:id="8"/>
-      <w:r>
-        <w:rPr/>
-        <w:t>Представление и спецификация программной части</w:t>
-      </w:r>
-      <w:bookmarkEnd w:id="9"/>
-    </w:p>
-    <w:p>
-      <w:pPr>
-        <w:pStyle w:val="Normal"/>
-        <w:rPr>
-          <w:sz w:val="28"/>
-          <w:szCs w:val="28"/>
-        </w:rPr>
-      </w:pPr>
-      <w:r>
-        <w:rPr/>
-        <w:t xml:space="preserve">Программная реализация выполнена на языке </w:t>
-      </w:r>
-      <w:r>
-        <w:rPr>
-          <w:lang w:val="en-US"/>
-        </w:rPr>
-        <w:t>Python</w:t>
-      </w:r>
-      <w:r>
-        <w:rPr/>
-        <w:t xml:space="preserve">3.11 с использованием библиотеки </w:t>
-      </w:r>
-      <w:r>
-        <w:rPr>
-          <w:lang w:val="en-US"/>
-        </w:rPr>
-        <w:t>PyQT</w:t>
-      </w:r>
-      <w:r>
-        <w:rPr/>
-        <w:t xml:space="preserve"> для визуализации алгоритма и некоторых встроенных библиотек. Нельзя не отметить, что программа выполнена в функциональном стиле и не содержит классов (за исключением </w:t>
-      </w:r>
-      <w:r>
-        <w:rPr>
-          <w:lang w:val="en-US"/>
-        </w:rPr>
-        <w:t>GUI</w:t>
-      </w:r>
-      <w:r>
-        <w:rPr/>
-        <w:t>); вся логика программы заключена в следующих функциях:</w:t>
-      </w:r>
-    </w:p>
-    <w:p>
-      <w:pPr>
-        <w:pStyle w:val="Normal"/>
-        <w:numPr>
-          <w:ilvl w:val="0"/>
-          <w:numId w:val="5"/>
-        </w:numPr>
-        <w:suppressAutoHyphens w:val="false"/>
-        <w:spacing w:lineRule="auto" w:line="276" w:beforeAutospacing="1" w:after="142"/>
-        <w:ind w:left="720" w:right="0" w:hanging="360"/>
-        <w:rPr>
-          <w:rFonts w:eastAsia="Times New Roman" w:cs="Times New Roman"/>
-          <w:sz w:val="28"/>
-          <w:szCs w:val="28"/>
-          <w:lang w:eastAsia="ru-RU"/>
-        </w:rPr>
-      </w:pPr>
-      <w:r>
-        <w:rPr>
-          <w:rFonts w:eastAsia="Times New Roman" w:cs="Times New Roman"/>
-          <w:b/>
-          <w:bCs/>
-          <w:sz w:val="28"/>
-          <w:szCs w:val="28"/>
-          <w:lang w:eastAsia="ru-RU"/>
-        </w:rPr>
-        <w:t>Encode</w:t>
-      </w:r>
-      <w:r>
-        <w:rPr>
-          <w:rFonts w:eastAsia="Times New Roman" w:cs="Times New Roman"/>
-          <w:sz w:val="28"/>
-          <w:szCs w:val="28"/>
-          <w:lang w:eastAsia="ru-RU"/>
-        </w:rPr>
-        <w:t xml:space="preserve"> :Кодирует кортеж из двух вещественных чисел в бинарное представление</w:t>
-      </w:r>
-    </w:p>
-    <w:p>
-      <w:pPr>
-        <w:pStyle w:val="Normal"/>
-        <w:numPr>
-          <w:ilvl w:val="0"/>
-          <w:numId w:val="5"/>
-        </w:numPr>
-        <w:suppressAutoHyphens w:val="false"/>
-        <w:spacing w:lineRule="auto" w:line="276" w:before="0" w:after="142"/>
-        <w:ind w:left="720" w:right="0" w:hanging="360"/>
-        <w:rPr>
-          <w:rFonts w:eastAsia="Times New Roman" w:cs="Times New Roman"/>
-          <w:sz w:val="28"/>
-          <w:szCs w:val="28"/>
-          <w:lang w:eastAsia="ru-RU"/>
-        </w:rPr>
-      </w:pPr>
-      <w:r>
-        <w:rPr>
-          <w:rFonts w:eastAsia="Times New Roman" w:cs="Times New Roman"/>
-          <w:b/>
-          <w:bCs/>
-          <w:sz w:val="28"/>
-          <w:szCs w:val="28"/>
-          <w:lang w:eastAsia="ru-RU"/>
-        </w:rPr>
-        <w:t>decode</w:t>
-      </w:r>
-      <w:r>
-        <w:rPr>
-          <w:rFonts w:eastAsia="Times New Roman" w:cs="Times New Roman"/>
-          <w:sz w:val="28"/>
-          <w:szCs w:val="28"/>
-          <w:lang w:eastAsia="ru-RU"/>
-        </w:rPr>
-        <w:t xml:space="preserve"> :Декодирует бинарное представление вещественных чисел в кортеж из двух вещественных чисел.</w:t>
-      </w:r>
-    </w:p>
-    <w:p>
-      <w:pPr>
-        <w:pStyle w:val="Normal"/>
-        <w:numPr>
-          <w:ilvl w:val="0"/>
-          <w:numId w:val="5"/>
-        </w:numPr>
-        <w:suppressAutoHyphens w:val="false"/>
-        <w:spacing w:lineRule="auto" w:line="276" w:before="0" w:after="142"/>
-        <w:ind w:left="720" w:right="0" w:hanging="360"/>
-        <w:rPr>
-          <w:rFonts w:eastAsia="Times New Roman" w:cs="Times New Roman"/>
-          <w:sz w:val="28"/>
-          <w:szCs w:val="28"/>
-          <w:lang w:eastAsia="ru-RU"/>
-        </w:rPr>
-      </w:pPr>
-      <w:r>
-        <w:rPr>
-          <w:rFonts w:eastAsia="Times New Roman" w:cs="Times New Roman"/>
-          <w:b/>
-          <w:bCs/>
-          <w:sz w:val="28"/>
-          <w:szCs w:val="28"/>
-          <w:lang w:eastAsia="ru-RU"/>
-        </w:rPr>
-        <w:t>initialize_genes</w:t>
-      </w:r>
-      <w:r>
-        <w:rPr>
-          <w:rFonts w:eastAsia="Times New Roman" w:cs="Times New Roman"/>
-          <w:sz w:val="28"/>
-          <w:szCs w:val="28"/>
-          <w:lang w:eastAsia="ru-RU"/>
-        </w:rPr>
-        <w:t xml:space="preserve"> Инициализирует список генетических индивидуумов случайными значениями в пределах заданных границ.</w:t>
-      </w:r>
-    </w:p>
-    <w:p>
-      <w:pPr>
-        <w:pStyle w:val="Normal"/>
-        <w:numPr>
-          <w:ilvl w:val="0"/>
-          <w:numId w:val="5"/>
-        </w:numPr>
-        <w:suppressAutoHyphens w:val="false"/>
-        <w:spacing w:lineRule="auto" w:line="276" w:before="0" w:after="142"/>
-        <w:ind w:left="720" w:right="0" w:hanging="360"/>
-        <w:rPr>
-          <w:rFonts w:eastAsia="Times New Roman" w:cs="Times New Roman"/>
-          <w:sz w:val="28"/>
-          <w:szCs w:val="28"/>
-          <w:lang w:eastAsia="ru-RU"/>
-        </w:rPr>
-      </w:pPr>
-      <w:r>
-        <w:rPr>
-          <w:rFonts w:eastAsia="Times New Roman" w:cs="Times New Roman"/>
-          <w:b/>
-          <w:bCs/>
-          <w:sz w:val="28"/>
-          <w:szCs w:val="28"/>
-          <w:lang w:eastAsia="ru-RU"/>
-        </w:rPr>
-        <w:t>Func</w:t>
-      </w:r>
-      <w:r>
-        <w:rPr>
-          <w:rFonts w:eastAsia="Times New Roman" w:cs="Times New Roman"/>
-          <w:sz w:val="28"/>
-          <w:szCs w:val="28"/>
-          <w:lang w:eastAsia="ru-RU"/>
-        </w:rPr>
-        <w:t xml:space="preserve"> Вычисляет значение математической функции, заданной строкой f, для входных значений x1 и x2.</w:t>
-      </w:r>
-    </w:p>
-    <w:p>
-      <w:pPr>
-        <w:pStyle w:val="Normal"/>
-        <w:numPr>
-          <w:ilvl w:val="0"/>
-          <w:numId w:val="5"/>
-        </w:numPr>
-        <w:suppressAutoHyphens w:val="false"/>
-        <w:spacing w:lineRule="auto" w:line="276" w:before="0" w:after="142"/>
-        <w:ind w:left="720" w:right="0" w:hanging="360"/>
-        <w:rPr>
-          <w:rFonts w:eastAsia="Times New Roman" w:cs="Times New Roman"/>
-          <w:sz w:val="28"/>
-          <w:szCs w:val="28"/>
-          <w:lang w:eastAsia="ru-RU"/>
-        </w:rPr>
-      </w:pPr>
-      <w:r>
-        <w:rPr>
-          <w:rFonts w:eastAsia="Times New Roman" w:cs="Times New Roman"/>
-          <w:b/>
-          <w:bCs/>
-          <w:sz w:val="28"/>
-          <w:szCs w:val="28"/>
-          <w:lang w:eastAsia="ru-RU"/>
-        </w:rPr>
-        <w:t>Mutate</w:t>
-      </w:r>
-      <w:r>
-        <w:rPr>
-          <w:rFonts w:eastAsia="Times New Roman" w:cs="Times New Roman"/>
-          <w:sz w:val="28"/>
-          <w:szCs w:val="28"/>
-          <w:lang w:eastAsia="ru-RU"/>
-        </w:rPr>
-        <w:t xml:space="preserve"> Производит мутацию генетического индивида.</w:t>
-      </w:r>
-    </w:p>
-    <w:p>
-      <w:pPr>
-        <w:pStyle w:val="Normal"/>
-        <w:numPr>
-          <w:ilvl w:val="0"/>
-          <w:numId w:val="5"/>
-        </w:numPr>
-        <w:suppressAutoHyphens w:val="false"/>
-        <w:spacing w:lineRule="auto" w:line="276" w:before="0" w:after="142"/>
-        <w:ind w:left="720" w:right="0" w:hanging="360"/>
-        <w:rPr>
-          <w:rFonts w:eastAsia="Times New Roman" w:cs="Times New Roman"/>
-          <w:sz w:val="28"/>
-          <w:szCs w:val="28"/>
-          <w:lang w:eastAsia="ru-RU"/>
-        </w:rPr>
-      </w:pPr>
-      <w:r>
-        <w:rPr>
-          <w:rFonts w:eastAsia="Times New Roman" w:cs="Times New Roman"/>
-          <w:b/>
-          <w:bCs/>
-          <w:sz w:val="28"/>
-          <w:szCs w:val="28"/>
-          <w:lang w:eastAsia="ru-RU"/>
-        </w:rPr>
-        <w:t>Crossover</w:t>
-      </w:r>
-      <w:r>
-        <w:rPr>
-          <w:rFonts w:eastAsia="Times New Roman" w:cs="Times New Roman"/>
-          <w:sz w:val="28"/>
-          <w:szCs w:val="28"/>
-          <w:lang w:eastAsia="ru-RU"/>
-        </w:rPr>
-        <w:t xml:space="preserve"> Производит кроссовер между двумя генами. Отбор генов идет в функции </w:t>
-      </w:r>
-      <w:r>
-        <w:rPr>
-          <w:rFonts w:eastAsia="Times New Roman" w:cs="Times New Roman"/>
-          <w:sz w:val="28"/>
-          <w:szCs w:val="28"/>
-          <w:lang w:val="en-US" w:eastAsia="ru-RU"/>
-        </w:rPr>
-        <w:t>algorithm</w:t>
-      </w:r>
-      <w:r>
-        <w:rPr>
-          <w:rFonts w:eastAsia="Times New Roman" w:cs="Times New Roman"/>
-          <w:sz w:val="28"/>
-          <w:szCs w:val="28"/>
-          <w:lang w:eastAsia="ru-RU"/>
-        </w:rPr>
-        <w:t>.</w:t>
-      </w:r>
-    </w:p>
-    <w:p>
-      <w:pPr>
-        <w:pStyle w:val="Normal"/>
-        <w:numPr>
-          <w:ilvl w:val="0"/>
-          <w:numId w:val="5"/>
-        </w:numPr>
-        <w:suppressAutoHyphens w:val="false"/>
-        <w:spacing w:lineRule="auto" w:line="276" w:before="0" w:after="142"/>
-        <w:ind w:left="720" w:right="0" w:hanging="360"/>
-        <w:rPr>
-          <w:rFonts w:eastAsia="Times New Roman" w:cs="Times New Roman"/>
-          <w:sz w:val="28"/>
-          <w:szCs w:val="28"/>
-          <w:lang w:eastAsia="ru-RU"/>
-        </w:rPr>
-      </w:pPr>
-      <w:r>
-        <w:rPr>
-          <w:rFonts w:eastAsia="Times New Roman" w:cs="Times New Roman"/>
-          <w:b/>
-          <w:bCs/>
-          <w:sz w:val="28"/>
-          <w:szCs w:val="28"/>
-          <w:lang w:eastAsia="ru-RU"/>
-        </w:rPr>
-        <w:t>Algorithm</w:t>
-      </w:r>
-      <w:r>
-        <w:rPr>
-          <w:rFonts w:eastAsia="Times New Roman" w:cs="Times New Roman"/>
-          <w:sz w:val="28"/>
-          <w:szCs w:val="28"/>
-          <w:lang w:eastAsia="ru-RU"/>
-        </w:rPr>
-        <w:t xml:space="preserve"> Выполняет генетический алгоритм для оптимизации функции.</w:t>
-      </w:r>
-    </w:p>
-    <w:p>
-      <w:pPr>
-        <w:pStyle w:val="Normal"/>
-        <w:ind w:left="0" w:right="0" w:firstLine="360"/>
-        <w:rPr>
-          <w:sz w:val="28"/>
-          <w:szCs w:val="28"/>
-        </w:rPr>
-      </w:pPr>
-      <w:r>
-        <w:rPr>
-          <w:sz w:val="28"/>
-          <w:szCs w:val="28"/>
-        </w:rPr>
-        <w:t>На рисунке 5.1 представлена блок-схема алгоритма:</w:t>
-      </w:r>
-    </w:p>
-    <w:p>
-      <w:pPr>
-        <w:pStyle w:val="Normal"/>
-        <w:spacing w:lineRule="auto" w:line="240" w:before="0" w:after="0"/>
-        <w:ind w:left="0" w:right="0" w:hanging="0"/>
-        <w:rPr>
-          <w:sz w:val="28"/>
-          <w:szCs w:val="28"/>
-        </w:rPr>
-      </w:pPr>
-      <w:r>
-        <w:rPr>
-          <w:sz w:val="28"/>
-          <w:szCs w:val="28"/>
-        </w:rPr>
-      </w:r>
-    </w:p>
-    <w:p>
-      <w:pPr>
-        <w:pStyle w:val="Normal"/>
-        <w:ind w:left="0" w:right="0" w:hanging="0"/>
+        <w:ind w:hanging="0"/>
         <w:jc w:val="center"/>
         <w:rPr>
-          <w:sz w:val="28"/>
           <w:szCs w:val="28"/>
         </w:rPr>
       </w:pPr>
@@ -2098,10 +2177,9 @@
     <w:p>
       <w:pPr>
         <w:pStyle w:val="Normal"/>
-        <w:ind w:left="0" w:right="0" w:hanging="0"/>
+        <w:ind w:hanging="0"/>
         <w:jc w:val="center"/>
         <w:rPr>
-          <w:sz w:val="28"/>
           <w:szCs w:val="28"/>
         </w:rPr>
       </w:pPr>
@@ -2109,7 +2187,6 @@
         <w:rPr>
           <w:i/>
           <w:iCs/>
-          <w:sz w:val="28"/>
           <w:szCs w:val="24"/>
         </w:rPr>
         <w:t>Блок-схема 5.1 Блок-схема алгоритма</w:t>
@@ -2118,22 +2195,23 @@
     <w:p>
       <w:pPr>
         <w:pStyle w:val="Normal"/>
-        <w:ind w:left="0" w:right="0" w:hanging="0"/>
+        <w:ind w:hanging="0"/>
         <w:jc w:val="center"/>
         <w:rPr>
-          <w:sz w:val="28"/>
           <w:szCs w:val="28"/>
         </w:rPr>
       </w:pPr>
       <w:r>
-        <w:rPr/>
+        <w:rPr>
+          <w:szCs w:val="28"/>
+        </w:rPr>
       </w:r>
     </w:p>
     <w:p>
       <w:pPr>
         <w:pStyle w:val="Normal"/>
-        <w:spacing w:lineRule="auto" w:line="240" w:before="0" w:after="0"/>
-        <w:ind w:left="0" w:right="0" w:hanging="0"/>
+        <w:spacing w:lineRule="auto" w:line="240"/>
+        <w:ind w:hanging="0"/>
         <w:jc w:val="right"/>
         <w:rPr>
           <w:i/>
@@ -2153,31 +2231,26 @@
     <w:p>
       <w:pPr>
         <w:pStyle w:val="Heading1"/>
-        <w:ind w:left="0" w:right="0" w:firstLine="562"/>
-        <w:rPr>
-          <w:rFonts w:ascii="Times New Roman" w:hAnsi="Times New Roman" w:cs="Times New Roman"/>
-          <w:b/>
-          <w:b/>
+        <w:ind w:firstLine="562"/>
+        <w:rPr>
+          <w:rFonts w:cs="Times New Roman"/>
           <w:bCs/>
-          <w:color w:val="auto"/>
-          <w:sz w:val="28"/>
           <w:szCs w:val="28"/>
         </w:rPr>
       </w:pPr>
-      <w:bookmarkStart w:id="10" w:name="__RefHeading___Toc1546_845584960"/>
-      <w:bookmarkStart w:id="11" w:name="_Toc154463447"/>
-      <w:bookmarkEnd w:id="10"/>
+      <w:bookmarkStart w:id="11" w:name="__RefHeading___Toc1546_845584960"/>
+      <w:bookmarkStart w:id="12" w:name="_Toc154463447"/>
+      <w:bookmarkEnd w:id="11"/>
       <w:r>
         <w:rPr/>
         <w:t>Контрольный пример</w:t>
       </w:r>
-      <w:bookmarkEnd w:id="11"/>
+      <w:bookmarkEnd w:id="12"/>
     </w:p>
     <w:p>
       <w:pPr>
         <w:pStyle w:val="Normal"/>
         <w:rPr>
-          <w:sz w:val="28"/>
           <w:szCs w:val="28"/>
         </w:rPr>
       </w:pPr>
@@ -2199,7 +2272,7 @@
     <w:p>
       <w:pPr>
         <w:pStyle w:val="Normal"/>
-        <w:ind w:left="0" w:right="0" w:hanging="0"/>
+        <w:ind w:hanging="0"/>
         <w:jc w:val="center"/>
         <w:rPr/>
       </w:pPr>
@@ -2247,7 +2320,7 @@
     <w:p>
       <w:pPr>
         <w:pStyle w:val="Normal"/>
-        <w:ind w:left="0" w:right="0" w:hanging="0"/>
+        <w:ind w:hanging="0"/>
         <w:jc w:val="center"/>
         <w:rPr>
           <w:i/>
@@ -2296,7 +2369,7 @@
     <w:p>
       <w:pPr>
         <w:pStyle w:val="Normal"/>
-        <w:ind w:left="0" w:right="0" w:hanging="0"/>
+        <w:ind w:hanging="0"/>
         <w:jc w:val="center"/>
         <w:rPr>
           <w:i/>
@@ -2314,7 +2387,7 @@
     <w:p>
       <w:pPr>
         <w:pStyle w:val="Normal"/>
-        <w:ind w:left="0" w:right="0" w:hanging="0"/>
+        <w:ind w:hanging="0"/>
         <w:jc w:val="center"/>
         <w:rPr>
           <w:i/>
@@ -2366,7 +2439,7 @@
     <w:p>
       <w:pPr>
         <w:pStyle w:val="Normal"/>
-        <w:ind w:left="0" w:right="0" w:hanging="0"/>
+        <w:ind w:hanging="0"/>
         <w:jc w:val="center"/>
         <w:rPr>
           <w:i/>
@@ -2385,31 +2458,26 @@
     <w:p>
       <w:pPr>
         <w:pStyle w:val="Heading1"/>
-        <w:ind w:left="0" w:right="0" w:firstLine="562"/>
-        <w:rPr>
-          <w:rFonts w:ascii="Times New Roman" w:hAnsi="Times New Roman" w:cs="Times New Roman"/>
-          <w:b/>
-          <w:b/>
+        <w:ind w:firstLine="562"/>
+        <w:rPr>
+          <w:rFonts w:cs="Times New Roman"/>
           <w:bCs/>
-          <w:color w:val="auto"/>
-          <w:sz w:val="28"/>
           <w:szCs w:val="28"/>
         </w:rPr>
       </w:pPr>
-      <w:bookmarkStart w:id="12" w:name="__RefHeading___Toc1548_845584960"/>
-      <w:bookmarkStart w:id="13" w:name="_Toc154463448"/>
-      <w:bookmarkEnd w:id="12"/>
+      <w:bookmarkStart w:id="13" w:name="__RefHeading___Toc1548_845584960"/>
+      <w:bookmarkStart w:id="14" w:name="_Toc154463448"/>
+      <w:bookmarkEnd w:id="13"/>
       <w:r>
         <w:rPr/>
         <w:t>Тестирование и анализ результатов работы алгоритма</w:t>
       </w:r>
-      <w:bookmarkEnd w:id="13"/>
+      <w:bookmarkEnd w:id="14"/>
     </w:p>
     <w:p>
       <w:pPr>
         <w:pStyle w:val="Normal"/>
         <w:rPr>
-          <w:sz w:val="28"/>
           <w:szCs w:val="28"/>
         </w:rPr>
       </w:pPr>
@@ -2554,7 +2622,7 @@
     <w:p>
       <w:pPr>
         <w:pStyle w:val="Normal"/>
-        <w:ind w:left="0" w:right="0" w:hanging="0"/>
+        <w:ind w:hanging="0"/>
         <w:jc w:val="center"/>
         <w:rPr>
           <w:lang w:val="en-US"/>
@@ -2604,7 +2672,7 @@
     <w:p>
       <w:pPr>
         <w:pStyle w:val="Normal"/>
-        <w:ind w:left="0" w:right="0" w:hanging="0"/>
+        <w:ind w:hanging="0"/>
         <w:jc w:val="center"/>
         <w:rPr>
           <w:i/>
@@ -2625,7 +2693,7 @@
     <w:p>
       <w:pPr>
         <w:pStyle w:val="Normal"/>
-        <w:ind w:left="0" w:right="0" w:hanging="0"/>
+        <w:ind w:hanging="0"/>
         <w:jc w:val="center"/>
         <w:rPr>
           <w:i/>
@@ -2643,7 +2711,7 @@
     <w:p>
       <w:pPr>
         <w:pStyle w:val="Normal"/>
-        <w:ind w:left="0" w:right="0" w:hanging="0"/>
+        <w:ind w:hanging="0"/>
         <w:jc w:val="center"/>
         <w:rPr>
           <w:i/>
@@ -2696,7 +2764,7 @@
     <w:p>
       <w:pPr>
         <w:pStyle w:val="Normal"/>
-        <w:ind w:left="0" w:right="0" w:hanging="0"/>
+        <w:ind w:hanging="0"/>
         <w:jc w:val="center"/>
         <w:rPr>
           <w:i/>
@@ -2717,7 +2785,7 @@
     <w:p>
       <w:pPr>
         <w:pStyle w:val="Normal"/>
-        <w:ind w:left="0" w:right="0" w:hanging="0"/>
+        <w:ind w:hanging="0"/>
         <w:jc w:val="center"/>
         <w:rPr>
           <w:i/>
@@ -2735,7 +2803,7 @@
     <w:p>
       <w:pPr>
         <w:pStyle w:val="Normal"/>
-        <w:ind w:left="0" w:right="0" w:hanging="0"/>
+        <w:ind w:hanging="0"/>
         <w:jc w:val="center"/>
         <w:rPr>
           <w:i/>
@@ -2787,7 +2855,7 @@
     <w:p>
       <w:pPr>
         <w:pStyle w:val="Normal"/>
-        <w:ind w:left="0" w:right="0" w:hanging="0"/>
+        <w:ind w:hanging="0"/>
         <w:jc w:val="center"/>
         <w:rPr>
           <w:i/>
@@ -2808,7 +2876,7 @@
     <w:p>
       <w:pPr>
         <w:pStyle w:val="Normal"/>
-        <w:ind w:left="0" w:right="0" w:hanging="0"/>
+        <w:ind w:hanging="0"/>
         <w:jc w:val="center"/>
         <w:rPr>
           <w:i/>
@@ -2826,69 +2894,54 @@
     <w:p>
       <w:pPr>
         <w:pStyle w:val="Normal"/>
-        <w:rPr>
-          <w:sz w:val="28"/>
-          <w:szCs w:val="28"/>
-        </w:rPr>
+        <w:rPr/>
       </w:pPr>
       <w:r>
         <w:rPr/>
-        <w:t xml:space="preserve">Как видно из рисунков 7.1-7.2, увеличение количества частиц и итераций не гарантирует повышения точности из-за стохастической природы </w:t>
-      </w:r>
-      <w:r>
-        <w:rPr>
-          <w:lang w:val="en-US"/>
-        </w:rPr>
-        <w:t>GA</w:t>
+        <w:t xml:space="preserve">Из графиков 7.1-7.2 видно, что увеличение количества частиц и итераций не обязательно приводит к повышению точности из-за стохастической природы генетического алгоритма (GA). Даже при относительно небольших значениях параметров возможно достижение результатов с высокой точностью благодаря случайным факторам, что проиллюстрировано </w:t>
       </w:r>
       <w:r>
         <w:rPr/>
-        <w:t>; при определенном везении даже при относительно малых значениях параметров возможно получение результата с абсолютной точностью (см. впадины на графиках).</w:t>
+        <w:t>просадками</w:t>
+      </w:r>
+      <w:r>
+        <w:rPr/>
+        <w:t xml:space="preserve"> на графиках.</w:t>
       </w:r>
     </w:p>
     <w:p>
       <w:pPr>
         <w:pStyle w:val="Normal"/>
-        <w:rPr>
-          <w:sz w:val="28"/>
-          <w:szCs w:val="28"/>
-        </w:rPr>
+        <w:rPr/>
       </w:pPr>
       <w:r>
         <w:rPr/>
-        <w:t>Как видно из рисунка 7.3, вероятность мутации не оказывает существенного влияния на сходимость и/или на её точность. Важно скорее то, что мутация ввиду потенциально малого изменения гена (1 бит, может отвечать за значения &gt;10^10) дает алгоритму сходится практически без погрешности.</w:t>
+        <w:t>Из рисунка 7.3 видно, что вероятность мутации не существенно влияет на сходимость или точность алгоритма. Важно, что мутация, изменяя гены на небольшие значения (например, 1 бит, который может представлять значения &gt;10^-10), позволяет алгоритму сходиться практически без ошибок.</w:t>
       </w:r>
     </w:p>
     <w:p>
       <w:pPr>
         <w:pStyle w:val="Normal"/>
-        <w:rPr>
-          <w:sz w:val="28"/>
-          <w:szCs w:val="28"/>
-        </w:rPr>
+        <w:rPr/>
       </w:pPr>
       <w:r>
         <w:rPr/>
-        <w:t>К сожалению, при увеличении этих параметров в одном конкретном запуске не гарантируется нахождение верного решения – это видно из того, что значения целевой функции все же продолжают колебаться около 10^-1 во всех трех графиках.</w:t>
+        <w:t>Однако увеличение этих параметров в одном конкретном запуске не гарантирует нахождение верного решения, так как значения целевой функции продолжают колебаться около 10^-1 на всех трех графиках.</w:t>
       </w:r>
     </w:p>
     <w:p>
       <w:pPr>
         <w:pStyle w:val="Normal"/>
-        <w:rPr>
-          <w:sz w:val="28"/>
-          <w:szCs w:val="28"/>
-        </w:rPr>
+        <w:rPr/>
       </w:pPr>
       <w:r>
         <w:rPr/>
-        <w:t>Выбор оптимальных значений исходя из полученных данных не может быть единственно верным даже для одной конкретной ситуации, но для определенности – процент мутации 30, количество генов – 30, количество итераций – 30.</w:t>
+        <w:t>Выбор оптимальных значений параметров может быть нетривиальным и зависит от конкретной ситуации. Для уточнения, процент мутации может быть установлен на 30%, количество генов - 30, количество итераций — 30.</w:t>
       </w:r>
     </w:p>
     <w:p>
       <w:pPr>
         <w:pStyle w:val="Normal"/>
-        <w:ind w:left="0" w:right="0" w:hanging="0"/>
         <w:rPr/>
       </w:pPr>
       <w:r>
@@ -2898,25 +2951,21 @@
     <w:p>
       <w:pPr>
         <w:pStyle w:val="Heading1"/>
-        <w:ind w:left="0" w:right="0" w:firstLine="562"/>
-        <w:rPr>
-          <w:rFonts w:ascii="Times New Roman" w:hAnsi="Times New Roman" w:eastAsia="Calibri" w:cs="Times New Roman"/>
-          <w:b/>
-          <w:b/>
+        <w:ind w:firstLine="562"/>
+        <w:rPr>
+          <w:rFonts w:eastAsia="Calibri" w:cs="Times New Roman"/>
           <w:bCs/>
-          <w:color w:val="auto"/>
-          <w:sz w:val="28"/>
           <w:szCs w:val="28"/>
         </w:rPr>
       </w:pPr>
-      <w:bookmarkStart w:id="14" w:name="__RefHeading___Toc1550_845584960"/>
-      <w:bookmarkStart w:id="15" w:name="_Toc154463449"/>
-      <w:bookmarkEnd w:id="14"/>
+      <w:bookmarkStart w:id="15" w:name="__RefHeading___Toc1550_845584960"/>
+      <w:bookmarkStart w:id="16" w:name="_Toc154463449"/>
+      <w:bookmarkEnd w:id="15"/>
       <w:r>
         <w:rPr/>
         <w:t xml:space="preserve">Сравнение </w:t>
       </w:r>
-      <w:bookmarkEnd w:id="15"/>
+      <w:bookmarkEnd w:id="16"/>
       <w:r>
         <w:rPr/>
         <w:t>кодировок</w:t>
@@ -2925,20 +2974,17 @@
     <w:p>
       <w:pPr>
         <w:pStyle w:val="Normal"/>
-        <w:rPr>
-          <w:sz w:val="28"/>
-          <w:szCs w:val="28"/>
-        </w:rPr>
+        <w:rPr/>
       </w:pPr>
       <w:r>
         <w:rPr/>
-        <w:t xml:space="preserve">До этого в отчете рассматривалась бинарная кодировка гена, в этом пункте покажем её сравнение с десятичной. На графике 8.1 показана зависимость точности алгоритма от количества итераций при десятичной кодировке гена. </w:t>
+        <w:t>В предыдущем разделе отчета была рассмотрена бинарная кодировка генов. В данном разделе представлено сравнение бинарной кодировки с десятичной. На графике 8.1 показана зависимость точности алгоритма от количества итераций при использовании десятичной кодировки генов.</w:t>
       </w:r>
     </w:p>
     <w:p>
       <w:pPr>
         <w:pStyle w:val="Normal"/>
-        <w:ind w:left="0" w:right="0" w:hanging="0"/>
+        <w:ind w:hanging="0"/>
         <w:jc w:val="center"/>
         <w:rPr>
           <w:i/>
@@ -2990,7 +3036,7 @@
     <w:p>
       <w:pPr>
         <w:pStyle w:val="Normal"/>
-        <w:ind w:left="0" w:right="0" w:hanging="0"/>
+        <w:ind w:hanging="0"/>
         <w:jc w:val="center"/>
         <w:rPr>
           <w:i/>
@@ -3011,7 +3057,7 @@
     <w:p>
       <w:pPr>
         <w:pStyle w:val="Normal"/>
-        <w:ind w:left="0" w:right="0" w:hanging="0"/>
+        <w:ind w:hanging="0"/>
         <w:jc w:val="center"/>
         <w:rPr>
           <w:i/>
@@ -3029,33 +3075,26 @@
     <w:p>
       <w:pPr>
         <w:pStyle w:val="Normal"/>
-        <w:rPr>
-          <w:sz w:val="28"/>
-          <w:szCs w:val="28"/>
-        </w:rPr>
+        <w:rPr/>
       </w:pPr>
       <w:r>
         <w:rPr/>
-        <w:t>Сравнивая графики 8.1 и 7.3, видно, что десятичная кодировка сходится чаще, нежели двоичная. Впрочем, это верно только для конкретной популяции, и прочих входных данных.</w:t>
+        <w:t>При сравнении графиков 8.1 и 7.3 можно заметить, что десятичная кодировка обычно сходится чаще, чем двоичная. Однако это наблюдение справедливо только для определенной популяции и других входных данных.</w:t>
       </w:r>
     </w:p>
     <w:p>
       <w:pPr>
         <w:pStyle w:val="Normal"/>
-        <w:rPr>
-          <w:sz w:val="28"/>
-          <w:szCs w:val="28"/>
-        </w:rPr>
+        <w:rPr/>
       </w:pPr>
       <w:r>
         <w:rPr/>
-        <w:t>Подведя итог, можно сделать вывод, что для данной имплементации алгоритма кодировка особой роли не играет. Но отмечу, что это верно только при схожих входных данных (область, функция и т. д.)</w:t>
+        <w:t>В целом можно сделать вывод, что для данной реализации алгоритма кодировка генов не играет особой роли. Однако стоит отметить, что это утверждение верно лишь при сходных входных данных (например, области поиска, целевой функции и т.д.).</w:t>
       </w:r>
     </w:p>
     <w:p>
       <w:pPr>
         <w:pStyle w:val="Normal"/>
-        <w:ind w:left="0" w:right="0" w:hanging="0"/>
         <w:rPr/>
       </w:pPr>
       <w:r>
@@ -3065,43 +3104,46 @@
     <w:p>
       <w:pPr>
         <w:pStyle w:val="Heading1"/>
-        <w:ind w:left="0" w:right="0" w:firstLine="562"/>
-        <w:rPr>
-          <w:rFonts w:ascii="Times New Roman" w:hAnsi="Times New Roman" w:eastAsia="Calibri" w:cs="Times New Roman"/>
-          <w:b/>
-          <w:b/>
+        <w:ind w:firstLine="562"/>
+        <w:rPr>
+          <w:rFonts w:eastAsia="Calibri" w:cs="Times New Roman"/>
           <w:bCs/>
-          <w:color w:val="auto"/>
-          <w:sz w:val="28"/>
           <w:szCs w:val="28"/>
         </w:rPr>
       </w:pPr>
-      <w:bookmarkStart w:id="16" w:name="__RefHeading___Toc1552_845584960"/>
-      <w:bookmarkStart w:id="17" w:name="_Toc154463450"/>
-      <w:bookmarkEnd w:id="16"/>
+      <w:bookmarkStart w:id="17" w:name="__RefHeading___Toc1552_845584960"/>
+      <w:bookmarkStart w:id="18" w:name="_Toc154463450"/>
+      <w:bookmarkEnd w:id="17"/>
       <w:r>
         <w:rPr/>
         <w:t>Выводы</w:t>
       </w:r>
-      <w:bookmarkEnd w:id="17"/>
+      <w:bookmarkEnd w:id="18"/>
     </w:p>
     <w:p>
       <w:pPr>
         <w:pStyle w:val="Normal"/>
         <w:rPr>
-          <w:sz w:val="28"/>
           <w:szCs w:val="28"/>
         </w:rPr>
       </w:pPr>
       <w:r>
         <w:rPr/>
-        <w:t xml:space="preserve">Были получены все нужные навыки для реализации генетических алгоритмов, а также реализован оный, с интерфейсом к нему. Проанализированы результаты работы алгоритма, выполнено сравнение кодировок. </w:t>
+        <w:t xml:space="preserve">Были получены все нужные навыки для реализации генетических алгоритмов, а также </w:t>
+      </w:r>
+      <w:r>
+        <w:rPr/>
+        <w:t>выполнена программа, реализующая алгоритм</w:t>
+      </w:r>
+      <w:r>
+        <w:rPr/>
+        <w:t xml:space="preserve"> с интерфейсом. Проанализированы результаты работы алгоритма, выполнено сравнение кодировок. </w:t>
       </w:r>
     </w:p>
     <w:p>
       <w:pPr>
         <w:pStyle w:val="Normal"/>
-        <w:ind w:left="0" w:right="0" w:hanging="0"/>
+        <w:ind w:hanging="0"/>
         <w:rPr/>
       </w:pPr>
       <w:r>
@@ -3111,25 +3153,21 @@
     <w:p>
       <w:pPr>
         <w:pStyle w:val="Heading1"/>
-        <w:ind w:left="0" w:right="0" w:firstLine="562"/>
-        <w:rPr>
-          <w:rFonts w:ascii="Times New Roman" w:hAnsi="Times New Roman" w:eastAsia="Calibri" w:cs="Times New Roman"/>
-          <w:b/>
-          <w:b/>
+        <w:ind w:firstLine="562"/>
+        <w:rPr>
+          <w:rFonts w:eastAsia="Calibri" w:cs="Times New Roman"/>
           <w:bCs/>
-          <w:color w:val="auto"/>
-          <w:sz w:val="28"/>
           <w:szCs w:val="28"/>
         </w:rPr>
       </w:pPr>
-      <w:bookmarkStart w:id="18" w:name="__RefHeading___Toc1554_845584960"/>
-      <w:bookmarkStart w:id="19" w:name="_Toc154463451"/>
-      <w:bookmarkEnd w:id="18"/>
+      <w:bookmarkStart w:id="19" w:name="__RefHeading___Toc1554_845584960"/>
+      <w:bookmarkStart w:id="20" w:name="_Toc154463451"/>
+      <w:bookmarkEnd w:id="19"/>
       <w:r>
         <w:rPr/>
         <w:t>Список литературы</w:t>
       </w:r>
-      <w:bookmarkEnd w:id="19"/>
+      <w:bookmarkEnd w:id="20"/>
     </w:p>
     <w:p>
       <w:pPr>
@@ -3211,54 +3249,51 @@
     <w:p>
       <w:pPr>
         <w:pStyle w:val="Normal"/>
-        <w:numPr>
-          <w:ilvl w:val="0"/>
-          <w:numId w:val="0"/>
-        </w:numPr>
-        <w:ind w:left="0" w:right="0" w:hanging="0"/>
-        <w:rPr>
-          <w:rFonts w:ascii="Times New Roman" w:hAnsi="Times New Roman" w:eastAsia="Calibri" w:cs="Times New Roman"/>
+        <w:ind w:hanging="0"/>
+        <w:rPr>
+          <w:rFonts w:eastAsia="Calibri" w:cs="Times New Roman"/>
           <w:b/>
           <w:b/>
           <w:bCs/>
-          <w:color w:val="auto"/>
-          <w:sz w:val="28"/>
           <w:szCs w:val="28"/>
         </w:rPr>
       </w:pPr>
       <w:r>
-        <w:rPr/>
+        <w:rPr>
+          <w:rFonts w:eastAsia="Calibri" w:cs="Times New Roman"/>
+          <w:b/>
+          <w:bCs/>
+          <w:szCs w:val="28"/>
+        </w:rPr>
       </w:r>
     </w:p>
     <w:p>
       <w:pPr>
         <w:pStyle w:val="Heading1"/>
-        <w:ind w:left="0" w:right="0" w:firstLine="562"/>
-        <w:rPr>
-          <w:rFonts w:ascii="Times New Roman" w:hAnsi="Times New Roman" w:eastAsia="Calibri" w:cs="Times New Roman"/>
-          <w:b/>
-          <w:b/>
+        <w:ind w:firstLine="562"/>
+        <w:rPr>
+          <w:rFonts w:eastAsia="Calibri" w:cs="Times New Roman"/>
           <w:bCs/>
-          <w:color w:val="auto"/>
-          <w:sz w:val="28"/>
           <w:szCs w:val="28"/>
         </w:rPr>
       </w:pPr>
-      <w:bookmarkStart w:id="20" w:name="__RefHeading___Toc1556_845584960"/>
-      <w:bookmarkStart w:id="21" w:name="_Toc154463452"/>
-      <w:bookmarkEnd w:id="20"/>
+      <w:bookmarkStart w:id="21" w:name="__RefHeading___Toc1556_845584960"/>
+      <w:bookmarkStart w:id="22" w:name="_Toc154463452"/>
+      <w:bookmarkEnd w:id="21"/>
       <w:r>
         <w:rPr/>
         <w:t>Листинг</w:t>
       </w:r>
-      <w:bookmarkEnd w:id="21"/>
+      <w:bookmarkEnd w:id="22"/>
     </w:p>
     <w:p>
       <w:pPr>
         <w:pStyle w:val="HTMLPreformatted"/>
         <w:shd w:val="clear" w:color="auto" w:fill="1E1F22"/>
         <w:jc w:val="left"/>
-        <w:rPr/>
+        <w:rPr>
+          <w:lang w:val="en-US"/>
+        </w:rPr>
       </w:pPr>
       <w:r>
         <w:rPr>
@@ -6252,9 +6287,11 @@
     <w:p>
       <w:pPr>
         <w:pStyle w:val="Normal"/>
-        <w:ind w:left="0" w:right="0" w:hanging="0"/>
+        <w:ind w:hanging="0"/>
         <w:jc w:val="left"/>
-        <w:rPr/>
+        <w:rPr>
+          <w:lang w:val="en-US"/>
+        </w:rPr>
       </w:pPr>
       <w:r>
         <w:rPr/>
@@ -6262,7 +6299,7 @@
     </w:p>
     <w:sectPr>
       <w:type w:val="nextPage"/>
-      <w:pgSz w:w="11909" w:h="16834"/>
+      <w:pgSz w:w="11906" w:h="16838"/>
       <w:pgMar w:left="1123" w:right="562" w:gutter="0" w:header="0" w:top="1123" w:footer="0" w:bottom="1123"/>
       <w:pgNumType w:fmt="decimal"/>
       <w:formProt w:val="false"/>
@@ -6289,6 +6326,7 @@
         </w:tabs>
         <w:ind w:left="0" w:hanging="0"/>
       </w:pPr>
+      <w:rPr/>
     </w:lvl>
     <w:lvl w:ilvl="1">
       <w:start w:val="1"/>
@@ -6302,6 +6340,7 @@
         </w:tabs>
         <w:ind w:left="0" w:hanging="0"/>
       </w:pPr>
+      <w:rPr/>
     </w:lvl>
     <w:lvl w:ilvl="2">
       <w:start w:val="1"/>
@@ -6315,6 +6354,7 @@
         </w:tabs>
         <w:ind w:left="0" w:hanging="0"/>
       </w:pPr>
+      <w:rPr/>
     </w:lvl>
     <w:lvl w:ilvl="3">
       <w:start w:val="1"/>
@@ -6328,6 +6368,7 @@
         </w:tabs>
         <w:ind w:left="0" w:hanging="0"/>
       </w:pPr>
+      <w:rPr/>
     </w:lvl>
     <w:lvl w:ilvl="4">
       <w:start w:val="1"/>
@@ -6341,6 +6382,7 @@
         </w:tabs>
         <w:ind w:left="0" w:hanging="0"/>
       </w:pPr>
+      <w:rPr/>
     </w:lvl>
     <w:lvl w:ilvl="5">
       <w:start w:val="1"/>
@@ -6354,6 +6396,7 @@
         </w:tabs>
         <w:ind w:left="0" w:hanging="0"/>
       </w:pPr>
+      <w:rPr/>
     </w:lvl>
     <w:lvl w:ilvl="6">
       <w:start w:val="1"/>
@@ -6367,6 +6410,7 @@
         </w:tabs>
         <w:ind w:left="0" w:hanging="0"/>
       </w:pPr>
+      <w:rPr/>
     </w:lvl>
     <w:lvl w:ilvl="7">
       <w:start w:val="1"/>
@@ -6380,6 +6424,7 @@
         </w:tabs>
         <w:ind w:left="0" w:hanging="0"/>
       </w:pPr>
+      <w:rPr/>
     </w:lvl>
     <w:lvl w:ilvl="8">
       <w:start w:val="1"/>
@@ -6393,128 +6438,10 @@
         </w:tabs>
         <w:ind w:left="0" w:hanging="0"/>
       </w:pPr>
+      <w:rPr/>
     </w:lvl>
   </w:abstractNum>
   <w:abstractNum w:abstractNumId="2">
-    <w:lvl w:ilvl="0">
-      <w:start w:val="1"/>
-      <w:numFmt w:val="decimal"/>
-      <w:lvlText w:val="%1."/>
-      <w:lvlJc w:val="left"/>
-      <w:pPr>
-        <w:tabs>
-          <w:tab w:val="num" w:pos="0"/>
-        </w:tabs>
-        <w:ind w:left="1287" w:hanging="360"/>
-      </w:pPr>
-      <w:rPr/>
-    </w:lvl>
-    <w:lvl w:ilvl="1">
-      <w:start w:val="1"/>
-      <w:numFmt w:val="lowerLetter"/>
-      <w:lvlText w:val="%2."/>
-      <w:lvlJc w:val="left"/>
-      <w:pPr>
-        <w:tabs>
-          <w:tab w:val="num" w:pos="0"/>
-        </w:tabs>
-        <w:ind w:left="2007" w:hanging="360"/>
-      </w:pPr>
-      <w:rPr/>
-    </w:lvl>
-    <w:lvl w:ilvl="2">
-      <w:start w:val="1"/>
-      <w:numFmt w:val="lowerRoman"/>
-      <w:lvlText w:val="%3."/>
-      <w:lvlJc w:val="right"/>
-      <w:pPr>
-        <w:tabs>
-          <w:tab w:val="num" w:pos="0"/>
-        </w:tabs>
-        <w:ind w:left="2727" w:hanging="180"/>
-      </w:pPr>
-      <w:rPr/>
-    </w:lvl>
-    <w:lvl w:ilvl="3">
-      <w:start w:val="1"/>
-      <w:numFmt w:val="decimal"/>
-      <w:lvlText w:val="%4."/>
-      <w:lvlJc w:val="left"/>
-      <w:pPr>
-        <w:tabs>
-          <w:tab w:val="num" w:pos="0"/>
-        </w:tabs>
-        <w:ind w:left="3447" w:hanging="360"/>
-      </w:pPr>
-      <w:rPr/>
-    </w:lvl>
-    <w:lvl w:ilvl="4">
-      <w:start w:val="1"/>
-      <w:numFmt w:val="lowerLetter"/>
-      <w:lvlText w:val="%5."/>
-      <w:lvlJc w:val="left"/>
-      <w:pPr>
-        <w:tabs>
-          <w:tab w:val="num" w:pos="0"/>
-        </w:tabs>
-        <w:ind w:left="4167" w:hanging="360"/>
-      </w:pPr>
-      <w:rPr/>
-    </w:lvl>
-    <w:lvl w:ilvl="5">
-      <w:start w:val="1"/>
-      <w:numFmt w:val="lowerRoman"/>
-      <w:lvlText w:val="%6."/>
-      <w:lvlJc w:val="right"/>
-      <w:pPr>
-        <w:tabs>
-          <w:tab w:val="num" w:pos="0"/>
-        </w:tabs>
-        <w:ind w:left="4887" w:hanging="180"/>
-      </w:pPr>
-      <w:rPr/>
-    </w:lvl>
-    <w:lvl w:ilvl="6">
-      <w:start w:val="1"/>
-      <w:numFmt w:val="decimal"/>
-      <w:lvlText w:val="%7."/>
-      <w:lvlJc w:val="left"/>
-      <w:pPr>
-        <w:tabs>
-          <w:tab w:val="num" w:pos="0"/>
-        </w:tabs>
-        <w:ind w:left="5607" w:hanging="360"/>
-      </w:pPr>
-      <w:rPr/>
-    </w:lvl>
-    <w:lvl w:ilvl="7">
-      <w:start w:val="1"/>
-      <w:numFmt w:val="lowerLetter"/>
-      <w:lvlText w:val="%8."/>
-      <w:lvlJc w:val="left"/>
-      <w:pPr>
-        <w:tabs>
-          <w:tab w:val="num" w:pos="0"/>
-        </w:tabs>
-        <w:ind w:left="6327" w:hanging="360"/>
-      </w:pPr>
-      <w:rPr/>
-    </w:lvl>
-    <w:lvl w:ilvl="8">
-      <w:start w:val="1"/>
-      <w:numFmt w:val="lowerRoman"/>
-      <w:lvlText w:val="%9."/>
-      <w:lvlJc w:val="right"/>
-      <w:pPr>
-        <w:tabs>
-          <w:tab w:val="num" w:pos="0"/>
-        </w:tabs>
-        <w:ind w:left="7047" w:hanging="180"/>
-      </w:pPr>
-      <w:rPr/>
-    </w:lvl>
-  </w:abstractNum>
-  <w:abstractNum w:abstractNumId="3">
     <w:lvl w:ilvl="0">
       <w:start w:val="1"/>
       <w:numFmt w:val="decimal"/>
@@ -6636,7 +6563,7 @@
       <w:rPr/>
     </w:lvl>
   </w:abstractNum>
-  <w:abstractNum w:abstractNumId="4">
+  <w:abstractNum w:abstractNumId="3">
     <w:lvl w:ilvl="0">
       <w:start w:val="1"/>
       <w:numFmt w:val="bullet"/>
@@ -6782,7 +6709,7 @@
       </w:rPr>
     </w:lvl>
   </w:abstractNum>
-  <w:abstractNum w:abstractNumId="5">
+  <w:abstractNum w:abstractNumId="4">
     <w:lvl w:ilvl="0">
       <w:start w:val="1"/>
       <w:numFmt w:val="decimal"/>
@@ -6912,9 +6839,6 @@
   </w:num>
   <w:num w:numId="4">
     <w:abstractNumId w:val="4"/>
-  </w:num>
-  <w:num w:numId="5">
-    <w:abstractNumId w:val="5"/>
   </w:num>
 </w:numbering>
 </file>
@@ -7323,7 +7247,7 @@
       <w:suppressAutoHyphens w:val="true"/>
       <w:bidi w:val="0"/>
       <w:spacing w:lineRule="auto" w:line="360" w:before="0" w:after="0"/>
-      <w:ind w:left="0" w:right="0" w:firstLine="562"/>
+      <w:ind w:firstLine="562"/>
       <w:jc w:val="both"/>
     </w:pPr>
     <w:rPr>
@@ -7345,23 +7269,16 @@
     <w:pPr>
       <w:keepNext w:val="true"/>
       <w:keepLines/>
-      <w:widowControl/>
       <w:numPr>
         <w:ilvl w:val="0"/>
         <w:numId w:val="1"/>
       </w:numPr>
-      <w:suppressAutoHyphens w:val="true"/>
-      <w:bidi w:val="0"/>
-      <w:spacing w:lineRule="auto" w:line="360" w:before="0" w:after="0"/>
-      <w:ind w:left="0" w:right="0" w:firstLine="562"/>
-      <w:jc w:val="both"/>
+      <w:ind w:firstLine="562"/>
       <w:outlineLvl w:val="0"/>
     </w:pPr>
     <w:rPr>
-      <w:rFonts w:ascii="Times new roman" w:hAnsi="Times new roman" w:eastAsia="Arial" w:cs="Arial" w:cstheme="majorBidi" w:eastAsiaTheme="majorEastAsia"/>
+      <w:rFonts w:eastAsia="Arial" w:cs="Arial" w:cstheme="majorBidi" w:eastAsiaTheme="majorEastAsia"/>
       <w:b/>
-      <w:color w:val="auto" w:themeShade="bf"/>
-      <w:sz w:val="28"/>
       <w:szCs w:val="32"/>
     </w:rPr>
   </w:style>
@@ -7537,6 +7454,7 @@
   <w:style w:type="character" w:styleId="DefaultParagraphFont" w:default="1">
     <w:name w:val="Default Paragraph Font"/>
     <w:uiPriority w:val="1"/>
+    <w:semiHidden/>
     <w:unhideWhenUsed/>
     <w:qFormat/>
     <w:rPr/>
@@ -7986,7 +7904,6 @@
     </w:pPr>
     <w:rPr>
       <w:rFonts w:ascii="Liberation Sans" w:hAnsi="Liberation Sans" w:eastAsia="Noto Sans CJK SC" w:cs="Lohit Devanagari"/>
-      <w:sz w:val="28"/>
       <w:szCs w:val="28"/>
     </w:rPr>
   </w:style>
@@ -8042,7 +7959,7 @@
     <w:qFormat/>
     <w:pPr>
       <w:spacing w:lineRule="auto" w:line="240" w:before="0" w:after="200"/>
-      <w:ind w:left="0" w:right="0" w:hanging="0"/>
+      <w:ind w:hanging="0"/>
     </w:pPr>
     <w:rPr>
       <w:rFonts w:ascii="Calibri" w:hAnsi="Calibri" w:asciiTheme="minorHAnsi" w:hAnsiTheme="minorHAnsi"/>
@@ -8161,7 +8078,7 @@
     <w:semiHidden/>
     <w:unhideWhenUsed/>
     <w:pPr>
-      <w:spacing w:lineRule="auto" w:line="240" w:before="0" w:after="0"/>
+      <w:spacing w:lineRule="auto" w:line="240"/>
     </w:pPr>
     <w:rPr>
       <w:sz w:val="20"/>
@@ -8186,7 +8103,7 @@
     <w:unhideWhenUsed/>
     <w:pPr>
       <w:spacing w:before="0" w:after="57"/>
-      <w:ind w:left="850" w:right="0" w:hanging="0"/>
+      <w:ind w:left="850" w:hanging="0"/>
     </w:pPr>
     <w:rPr/>
   </w:style>
@@ -8198,7 +8115,7 @@
     <w:unhideWhenUsed/>
     <w:pPr>
       <w:spacing w:before="0" w:after="57"/>
-      <w:ind w:left="1134" w:right="0" w:hanging="0"/>
+      <w:ind w:left="1134" w:hanging="0"/>
     </w:pPr>
     <w:rPr/>
   </w:style>
@@ -8210,7 +8127,7 @@
     <w:unhideWhenUsed/>
     <w:pPr>
       <w:spacing w:before="0" w:after="57"/>
-      <w:ind w:left="1417" w:right="0" w:hanging="0"/>
+      <w:ind w:left="1417" w:hanging="0"/>
     </w:pPr>
     <w:rPr/>
   </w:style>
@@ -8222,7 +8139,7 @@
     <w:unhideWhenUsed/>
     <w:pPr>
       <w:spacing w:before="0" w:after="57"/>
-      <w:ind w:left="1701" w:right="0" w:hanging="0"/>
+      <w:ind w:left="1701" w:hanging="0"/>
     </w:pPr>
     <w:rPr/>
   </w:style>
@@ -8234,7 +8151,7 @@
     <w:unhideWhenUsed/>
     <w:pPr>
       <w:spacing w:before="0" w:after="57"/>
-      <w:ind w:left="1984" w:right="0" w:hanging="0"/>
+      <w:ind w:left="1984" w:hanging="0"/>
     </w:pPr>
     <w:rPr/>
   </w:style>
@@ -8246,7 +8163,7 @@
     <w:unhideWhenUsed/>
     <w:pPr>
       <w:spacing w:before="0" w:after="57"/>
-      <w:ind w:left="2268" w:right="0" w:hanging="0"/>
+      <w:ind w:left="2268" w:hanging="0"/>
     </w:pPr>
     <w:rPr/>
   </w:style>
@@ -8290,9 +8207,7 @@
     <w:uiPriority w:val="99"/>
     <w:unhideWhenUsed/>
     <w:qFormat/>
-    <w:pPr>
-      <w:spacing w:before="0" w:after="0"/>
-    </w:pPr>
+    <w:pPr/>
     <w:rPr/>
   </w:style>
   <w:style w:type="paragraph" w:styleId="Style18" w:customStyle="1">
@@ -8306,13 +8221,10 @@
         <w:ilvl w:val="0"/>
         <w:numId w:val="0"/>
       </w:numPr>
-      <w:ind w:left="0" w:right="0" w:hanging="0"/>
-      <w:jc w:val="both"/>
+      <w:ind w:firstLine="562"/>
       <w:outlineLvl w:val="9"/>
     </w:pPr>
     <w:rPr>
-      <w:rFonts w:ascii="Times New Roman" w:hAnsi="Times New Roman"/>
-      <w:b/>
       <w:color w:val="000000" w:themeColor="text1"/>
     </w:rPr>
   </w:style>
@@ -8326,25 +8238,17 @@
         <w:ilvl w:val="0"/>
         <w:numId w:val="0"/>
       </w:numPr>
-      <w:ind w:left="0" w:right="0" w:hanging="0"/>
-      <w:jc w:val="both"/>
+      <w:ind w:firstLine="562"/>
       <w:outlineLvl w:val="9"/>
     </w:pPr>
-    <w:rPr>
-      <w:rFonts w:ascii="Times New Roman" w:hAnsi="Times New Roman"/>
-      <w:b/>
-      <w:color w:val="auto"/>
-      <w:sz w:val="28"/>
-    </w:rPr>
+    <w:rPr/>
   </w:style>
   <w:style w:type="paragraph" w:styleId="Style20" w:customStyle="1">
     <w:name w:val="ООП - обычный"/>
     <w:basedOn w:val="Normal"/>
     <w:link w:val="Style12"/>
     <w:qFormat/>
-    <w:pPr>
-      <w:jc w:val="both"/>
-    </w:pPr>
+    <w:pPr/>
     <w:rPr/>
   </w:style>
   <w:style w:type="paragraph" w:styleId="Contents1">
@@ -8355,7 +8259,7 @@
     <w:unhideWhenUsed/>
     <w:pPr>
       <w:spacing w:lineRule="auto" w:line="252" w:before="0" w:after="100"/>
-      <w:ind w:left="0" w:right="0" w:hanging="0"/>
+      <w:ind w:hanging="0"/>
     </w:pPr>
     <w:rPr/>
   </w:style>
@@ -8366,7 +8270,7 @@
     <w:qFormat/>
     <w:pPr>
       <w:spacing w:before="0" w:after="160"/>
-      <w:ind w:left="720" w:right="0" w:hanging="0"/>
+      <w:ind w:left="720" w:hanging="0"/>
       <w:contextualSpacing/>
     </w:pPr>
     <w:rPr/>
@@ -8390,7 +8294,7 @@
         <w:tab w:val="center" w:pos="4677" w:leader="none"/>
         <w:tab w:val="right" w:pos="9355" w:leader="none"/>
       </w:tabs>
-      <w:spacing w:lineRule="auto" w:line="240" w:before="0" w:after="0"/>
+      <w:spacing w:lineRule="auto" w:line="240"/>
     </w:pPr>
     <w:rPr/>
   </w:style>
@@ -8406,7 +8310,7 @@
         <w:tab w:val="center" w:pos="4677" w:leader="none"/>
         <w:tab w:val="right" w:pos="9355" w:leader="none"/>
       </w:tabs>
-      <w:spacing w:lineRule="auto" w:line="240" w:before="0" w:after="0"/>
+      <w:spacing w:lineRule="auto" w:line="240"/>
     </w:pPr>
     <w:rPr/>
   </w:style>
@@ -8419,7 +8323,7 @@
     <w:unhideWhenUsed/>
     <w:qFormat/>
     <w:pPr>
-      <w:spacing w:lineRule="auto" w:line="240" w:before="0" w:after="0"/>
+      <w:spacing w:lineRule="auto" w:line="240"/>
     </w:pPr>
     <w:rPr>
       <w:rFonts w:ascii="Segoe UI" w:hAnsi="Segoe UI" w:cs="Segoe UI"/>
@@ -8435,7 +8339,7 @@
     <w:unhideWhenUsed/>
     <w:pPr>
       <w:spacing w:before="0" w:after="100"/>
-      <w:ind w:left="240" w:right="0" w:hanging="0"/>
+      <w:ind w:left="240" w:hanging="0"/>
     </w:pPr>
     <w:rPr/>
   </w:style>
@@ -8479,7 +8383,7 @@
     <w:rsid w:val="003c7356"/>
     <w:pPr>
       <w:spacing w:lineRule="auto" w:line="240" w:beforeAutospacing="1" w:afterAutospacing="1"/>
-      <w:ind w:left="0" w:right="0" w:hanging="0"/>
+      <w:ind w:hanging="0"/>
     </w:pPr>
     <w:rPr>
       <w:rFonts w:eastAsia="Times New Roman" w:cs="Times New Roman"/>
@@ -8517,8 +8421,8 @@
         <w:tab w:val="left" w:pos="14656" w:leader="none"/>
       </w:tabs>
       <w:suppressAutoHyphens w:val="false"/>
-      <w:spacing w:lineRule="auto" w:line="240" w:before="0" w:after="0"/>
-      <w:ind w:left="0" w:right="0" w:hanging="0"/>
+      <w:spacing w:lineRule="auto" w:line="240"/>
+      <w:ind w:hanging="0"/>
     </w:pPr>
     <w:rPr>
       <w:rFonts w:ascii="Courier New" w:hAnsi="Courier New" w:eastAsia="Times New Roman" w:cs="Courier New"/>
@@ -18678,7 +18582,7 @@
       </w:tcPr>
     </w:tblStylePr>
   </w:style>
-  <w:style w:type="table" w:styleId="aff3">
+  <w:style w:type="table" w:styleId="aff4">
     <w:name w:val="Table Grid"/>
     <w:basedOn w:val="a1"/>
     <w:uiPriority w:val="39"/>

</xml_diff>